<commit_message>
some change in the report
</commit_message>
<xml_diff>
--- a/ENSF_692_Project_Report_Group7.docx
+++ b/ENSF_692_Project_Report_Group7.docx
@@ -1,77 +1,179 @@
 
 <file path=word/document.xml><?xml version="1.0" encoding="utf-8"?>
-<w:document xmlns:wpc="http://schemas.microsoft.com/office/word/2010/wordprocessingCanvas" xmlns:cx="http://schemas.microsoft.com/office/drawing/2014/chartex" xmlns:cx1="http://schemas.microsoft.com/office/drawing/2015/9/8/chartex" xmlns:cx2="http://schemas.microsoft.com/office/drawing/2015/10/21/chartex" xmlns:cx3="http://schemas.microsoft.com/office/drawing/2016/5/9/chartex" xmlns:cx4="http://schemas.microsoft.com/office/drawing/2016/5/10/chartex" xmlns:cx5="http://schemas.microsoft.com/office/drawing/2016/5/11/chartex" xmlns:cx6="http://schemas.microsoft.com/office/drawing/2016/5/12/chartex" xmlns:cx7="http://schemas.microsoft.com/office/drawing/2016/5/13/chartex" xmlns:cx8="http://schemas.microsoft.com/office/drawing/2016/5/14/chartex" xmlns:mc="http://schemas.openxmlformats.org/markup-compatibility/2006" xmlns:aink="http://schemas.microsoft.com/office/drawing/2016/ink" xmlns:am3d="http://schemas.microsoft.com/office/drawing/2017/model3d" xmlns:o="urn:schemas-microsoft-com:office:office" xmlns:oel="http://schemas.microsoft.com/office/2019/extlst" xmlns:r="http://schemas.openxmlformats.org/officeDocument/2006/relationships" xmlns:m="http://schemas.openxmlformats.org/officeDocument/2006/math" xmlns:v="urn:schemas-microsoft-com:vml" xmlns:wp14="http://schemas.microsoft.com/office/word/2010/wordprocessingDrawing" xmlns:wp="http://schemas.openxmlformats.org/drawingml/2006/wordprocessingDrawing" xmlns:w10="urn:schemas-microsoft-com:office:word" xmlns:w="http://schemas.openxmlformats.org/wordprocessingml/2006/main" xmlns:w14="http://schemas.microsoft.com/office/word/2010/wordml" xmlns:w15="http://schemas.microsoft.com/office/word/2012/wordml" xmlns:w16cex="http://schemas.microsoft.com/office/word/2018/wordml/cex" xmlns:w16cid="http://schemas.microsoft.com/office/word/2016/wordml/cid" xmlns:w16="http://schemas.microsoft.com/office/word/2018/wordml" xmlns:w16du="http://schemas.microsoft.com/office/word/2023/wordml/word16du" xmlns:w16sdtdh="http://schemas.microsoft.com/office/word/2020/wordml/sdtdatahash" xmlns:w16sdtfl="http://schemas.microsoft.com/office/word/2024/wordml/sdtformatlock" xmlns:w16se="http://schemas.microsoft.com/office/word/2015/wordml/symex" xmlns:wpg="http://schemas.microsoft.com/office/word/2010/wordprocessingGroup" xmlns:wpi="http://schemas.microsoft.com/office/word/2010/wordprocessingInk" xmlns:wne="http://schemas.microsoft.com/office/word/2006/wordml" xmlns:wps="http://schemas.microsoft.com/office/word/2010/wordprocessingShape" mc:Ignorable="w14 w15 w16se w16cid w16 w16cex w16sdtdh w16sdtfl w16du wp14">
+<w:document xmlns:wpc="http://schemas.microsoft.com/office/word/2010/wordprocessingCanvas" xmlns:cx="http://schemas.microsoft.com/office/drawing/2014/chartex" xmlns:cx1="http://schemas.microsoft.com/office/drawing/2015/9/8/chartex" xmlns:cx2="http://schemas.microsoft.com/office/drawing/2015/10/21/chartex" xmlns:cx3="http://schemas.microsoft.com/office/drawing/2016/5/9/chartex" xmlns:cx4="http://schemas.microsoft.com/office/drawing/2016/5/10/chartex" xmlns:cx5="http://schemas.microsoft.com/office/drawing/2016/5/11/chartex" xmlns:cx6="http://schemas.microsoft.com/office/drawing/2016/5/12/chartex" xmlns:cx7="http://schemas.microsoft.com/office/drawing/2016/5/13/chartex" xmlns:cx8="http://schemas.microsoft.com/office/drawing/2016/5/14/chartex" xmlns:mc="http://schemas.openxmlformats.org/markup-compatibility/2006" xmlns:aink="http://schemas.microsoft.com/office/drawing/2016/ink" xmlns:am3d="http://schemas.microsoft.com/office/drawing/2017/model3d" xmlns:o="urn:schemas-microsoft-com:office:office" xmlns:r="http://schemas.openxmlformats.org/officeDocument/2006/relationships" xmlns:m="http://schemas.openxmlformats.org/officeDocument/2006/math" xmlns:v="urn:schemas-microsoft-com:vml" xmlns:wp14="http://schemas.microsoft.com/office/word/2010/wordprocessingDrawing" xmlns:wp="http://schemas.openxmlformats.org/drawingml/2006/wordprocessingDrawing" xmlns:w10="urn:schemas-microsoft-com:office:word" xmlns:w="http://schemas.openxmlformats.org/wordprocessingml/2006/main" xmlns:w14="http://schemas.microsoft.com/office/word/2010/wordml" xmlns:w15="http://schemas.microsoft.com/office/word/2012/wordml" xmlns:w16cex="http://schemas.microsoft.com/office/word/2018/wordml/cex" xmlns:w16cid="http://schemas.microsoft.com/office/word/2016/wordml/cid" xmlns:w16="http://schemas.microsoft.com/office/word/2018/wordml" xmlns:w16sdtdh="http://schemas.microsoft.com/office/word/2020/wordml/sdtdatahash" xmlns:w16se="http://schemas.microsoft.com/office/word/2015/wordml/symex" xmlns:wpg="http://schemas.microsoft.com/office/word/2010/wordprocessingGroup" xmlns:wpi="http://schemas.microsoft.com/office/word/2010/wordprocessingInk" xmlns:wne="http://schemas.microsoft.com/office/word/2006/wordml" xmlns:wps="http://schemas.microsoft.com/office/word/2010/wordprocessingShape" mc:Ignorable="w14 w15 w16se w16cid w16 w16cex w16sdtdh wp14">
   <w:body>
     <w:p>
-      <w:r>
+      <w:pPr>
+        <w:rPr>
+          <w:rFonts w:ascii="Times New Roman" w:hAnsi="Times New Roman" w:cs="Times New Roman"/>
+        </w:rPr>
+      </w:pPr>
+      <w:r>
+        <w:rPr>
+          <w:rFonts w:ascii="Times New Roman" w:hAnsi="Times New Roman" w:cs="Times New Roman"/>
+        </w:rPr>
         <w:t>ENSF 692 Project</w:t>
       </w:r>
     </w:p>
     <w:p>
-      <w:r>
+      <w:pPr>
+        <w:rPr>
+          <w:rFonts w:ascii="Times New Roman" w:hAnsi="Times New Roman" w:cs="Times New Roman"/>
+        </w:rPr>
+      </w:pPr>
+      <w:r>
+        <w:rPr>
+          <w:rFonts w:ascii="Times New Roman" w:hAnsi="Times New Roman" w:cs="Times New Roman"/>
+        </w:rPr>
         <w:t>Group 7</w:t>
       </w:r>
     </w:p>
     <w:p>
-      <w:r>
+      <w:pPr>
+        <w:rPr>
+          <w:rFonts w:ascii="Times New Roman" w:hAnsi="Times New Roman" w:cs="Times New Roman"/>
+        </w:rPr>
+      </w:pPr>
+      <w:r>
+        <w:rPr>
+          <w:rFonts w:ascii="Times New Roman" w:hAnsi="Times New Roman" w:cs="Times New Roman"/>
+        </w:rPr>
         <w:t>Jack Shenfield &amp; John Zhou</w:t>
       </w:r>
     </w:p>
     <w:p>
-      <w:r>
+      <w:pPr>
+        <w:rPr>
+          <w:rFonts w:ascii="Times New Roman" w:hAnsi="Times New Roman" w:cs="Times New Roman"/>
+        </w:rPr>
+      </w:pPr>
+      <w:r>
+        <w:rPr>
+          <w:rFonts w:ascii="Times New Roman" w:hAnsi="Times New Roman" w:cs="Times New Roman"/>
+        </w:rPr>
         <w:t>June 20</w:t>
       </w:r>
       <w:r>
         <w:rPr>
+          <w:rFonts w:ascii="Times New Roman" w:hAnsi="Times New Roman" w:cs="Times New Roman"/>
           <w:vertAlign w:val="superscript"/>
         </w:rPr>
         <w:t>th</w:t>
       </w:r>
-      <w:proofErr w:type="gramStart"/>
-      <w:r>
+      <w:r>
+        <w:rPr>
+          <w:rFonts w:ascii="Times New Roman" w:hAnsi="Times New Roman" w:cs="Times New Roman"/>
+        </w:rPr>
         <w:t xml:space="preserve"> 2025</w:t>
       </w:r>
-      <w:proofErr w:type="gramEnd"/>
-    </w:p>
-    <w:p/>
-    <w:p/>
+    </w:p>
     <w:p>
       <w:pPr>
         <w:pStyle w:val="Heading1"/>
-      </w:pPr>
-      <w:r>
+        <w:rPr>
+          <w:rFonts w:ascii="Times New Roman" w:hAnsi="Times New Roman" w:cs="Times New Roman"/>
+        </w:rPr>
+      </w:pPr>
+      <w:r>
+        <w:rPr>
+          <w:rFonts w:ascii="Times New Roman" w:hAnsi="Times New Roman" w:cs="Times New Roman"/>
+        </w:rPr>
+        <w:t>Introduction</w:t>
+      </w:r>
+    </w:p>
+    <w:p>
+      <w:pPr>
+        <w:rPr>
+          <w:rFonts w:ascii="Times New Roman" w:hAnsi="Times New Roman" w:cs="Times New Roman"/>
+        </w:rPr>
+      </w:pPr>
+      <w:r>
+        <w:rPr>
+          <w:rFonts w:ascii="Times New Roman" w:hAnsi="Times New Roman" w:cs="Times New Roman"/>
+        </w:rPr>
+        <w:t>This project explores interprovincial migration trends in Canada and their correlation with key economic factors such as housing prices, employment, wages, and cost of living. Motivated by the article “Seeking affordability, young families flee Canada’s big cities for cheaper options” [7], we aimed to understand why residents are moving away from provinces like Ontario and British Columbia.</w:t>
+      </w:r>
+      <w:r>
+        <w:rPr>
+          <w:rFonts w:ascii="Times New Roman" w:hAnsi="Times New Roman" w:cs="Times New Roman"/>
+        </w:rPr>
+        <w:t xml:space="preserve"> </w:t>
+      </w:r>
+      <w:r>
+        <w:rPr>
+          <w:rFonts w:ascii="Times New Roman" w:hAnsi="Times New Roman" w:cs="Times New Roman"/>
+        </w:rPr>
+        <w:t>By statistically examining key economic and demographic factors — such as housing prices, employment rates, wages, and cost of living, we aim to uncover which factors most strongly influence people’s decisions to move between provinces.</w:t>
+      </w:r>
+    </w:p>
+    <w:p>
+      <w:pPr>
+        <w:rPr>
+          <w:rFonts w:ascii="Times New Roman" w:hAnsi="Times New Roman" w:cs="Times New Roman"/>
+        </w:rPr>
+      </w:pPr>
+    </w:p>
+    <w:p>
+      <w:pPr>
+        <w:pStyle w:val="Heading1"/>
+        <w:rPr>
+          <w:rFonts w:ascii="Times New Roman" w:hAnsi="Times New Roman" w:cs="Times New Roman"/>
+        </w:rPr>
+      </w:pPr>
+      <w:r>
+        <w:rPr>
+          <w:rFonts w:ascii="Times New Roman" w:hAnsi="Times New Roman" w:cs="Times New Roman"/>
+        </w:rPr>
         <w:t>Dataset</w:t>
       </w:r>
       <w:r>
+        <w:rPr>
+          <w:rFonts w:ascii="Times New Roman" w:hAnsi="Times New Roman" w:cs="Times New Roman"/>
+        </w:rPr>
         <w:t>s</w:t>
       </w:r>
     </w:p>
     <w:p>
-      <w:r>
+      <w:pPr>
+        <w:rPr>
+          <w:rFonts w:ascii="Times New Roman" w:hAnsi="Times New Roman" w:cs="Times New Roman"/>
+        </w:rPr>
+      </w:pPr>
+      <w:r>
+        <w:rPr>
+          <w:rFonts w:ascii="Times New Roman" w:hAnsi="Times New Roman" w:cs="Times New Roman"/>
+        </w:rPr>
         <w:t xml:space="preserve">Multiple datasets were selected </w:t>
       </w:r>
       <w:r>
+        <w:rPr>
+          <w:rFonts w:ascii="Times New Roman" w:hAnsi="Times New Roman" w:cs="Times New Roman"/>
+        </w:rPr>
         <w:t>from Statistics</w:t>
       </w:r>
       <w:r>
+        <w:rPr>
+          <w:rFonts w:ascii="Times New Roman" w:hAnsi="Times New Roman" w:cs="Times New Roman"/>
+        </w:rPr>
         <w:t xml:space="preserve"> Canada. The group</w:t>
       </w:r>
       <w:r>
+        <w:rPr>
+          <w:rFonts w:ascii="Times New Roman" w:hAnsi="Times New Roman" w:cs="Times New Roman"/>
+        </w:rPr>
         <w:t>’</w:t>
       </w:r>
       <w:r>
+        <w:rPr>
+          <w:rFonts w:ascii="Times New Roman" w:hAnsi="Times New Roman" w:cs="Times New Roman"/>
+        </w:rPr>
         <w:t xml:space="preserve">s initial focus was on interprovincial migration, so </w:t>
       </w:r>
       <w:r>
-        <w:t xml:space="preserve">we looked for datasets that we thought may have some sort of correlation. In no </w:t>
-      </w:r>
-      <w:proofErr w:type="gramStart"/>
-      <w:r>
-        <w:t>particular order</w:t>
-      </w:r>
-      <w:proofErr w:type="gramEnd"/>
-      <w:r>
-        <w:t>, the chosen datasets were:</w:t>
+        <w:rPr>
+          <w:rFonts w:ascii="Times New Roman" w:hAnsi="Times New Roman" w:cs="Times New Roman"/>
+        </w:rPr>
+        <w:t>we looked for datasets that we thought may have some sort of correlation. In no particular order, the chosen datasets were:</w:t>
       </w:r>
     </w:p>
     <w:p>
@@ -81,9 +183,27 @@
           <w:ilvl w:val="0"/>
           <w:numId w:val="1"/>
         </w:numPr>
-      </w:pPr>
-      <w:r>
-        <w:t>Interprovincial migration [1]</w:t>
+        <w:rPr>
+          <w:rFonts w:ascii="Times New Roman" w:hAnsi="Times New Roman" w:cs="Times New Roman"/>
+        </w:rPr>
+      </w:pPr>
+      <w:r>
+        <w:rPr>
+          <w:rFonts w:ascii="Times New Roman" w:hAnsi="Times New Roman" w:cs="Times New Roman"/>
+        </w:rPr>
+        <w:t>Interprovincial migration</w:t>
+      </w:r>
+      <w:r>
+        <w:rPr>
+          <w:rFonts w:ascii="Times New Roman" w:hAnsi="Times New Roman" w:cs="Times New Roman"/>
+        </w:rPr>
+        <w:t>: Data on migration patterns between provinces.</w:t>
+      </w:r>
+      <w:r>
+        <w:rPr>
+          <w:rFonts w:ascii="Times New Roman" w:hAnsi="Times New Roman" w:cs="Times New Roman"/>
+        </w:rPr>
+        <w:t xml:space="preserve"> [1]</w:t>
       </w:r>
     </w:p>
     <w:p>
@@ -93,9 +213,24 @@
           <w:ilvl w:val="0"/>
           <w:numId w:val="1"/>
         </w:numPr>
-      </w:pPr>
-      <w:r>
-        <w:t>Population [2]</w:t>
+        <w:rPr>
+          <w:rFonts w:ascii="Times New Roman" w:hAnsi="Times New Roman" w:cs="Times New Roman"/>
+        </w:rPr>
+      </w:pPr>
+      <w:r>
+        <w:rPr>
+          <w:rFonts w:ascii="Times New Roman" w:hAnsi="Times New Roman" w:cs="Times New Roman"/>
+        </w:rPr>
+        <w:t>Population</w:t>
+      </w:r>
+      <w:r>
+        <w:t>: Quarterly estimates of the population in different provinces.</w:t>
+      </w:r>
+      <w:r>
+        <w:rPr>
+          <w:rFonts w:ascii="Times New Roman" w:hAnsi="Times New Roman" w:cs="Times New Roman"/>
+        </w:rPr>
+        <w:t xml:space="preserve"> [2]</w:t>
       </w:r>
     </w:p>
     <w:p>
@@ -105,14 +240,24 @@
           <w:ilvl w:val="0"/>
           <w:numId w:val="1"/>
         </w:numPr>
-      </w:pPr>
-      <w:proofErr w:type="spellStart"/>
-      <w:r>
-        <w:t>Labour</w:t>
-      </w:r>
-      <w:proofErr w:type="spellEnd"/>
-      <w:r>
-        <w:t xml:space="preserve"> force characteristics (unemployment) [3]</w:t>
+        <w:rPr>
+          <w:rFonts w:ascii="Times New Roman" w:hAnsi="Times New Roman" w:cs="Times New Roman"/>
+        </w:rPr>
+      </w:pPr>
+      <w:r>
+        <w:rPr>
+          <w:rFonts w:ascii="Times New Roman" w:hAnsi="Times New Roman" w:cs="Times New Roman"/>
+        </w:rPr>
+        <w:t>Labour force characteristics</w:t>
+      </w:r>
+      <w:r>
+        <w:t>: Data on employment rates and workforce characteristics.</w:t>
+      </w:r>
+      <w:r>
+        <w:rPr>
+          <w:rFonts w:ascii="Times New Roman" w:hAnsi="Times New Roman" w:cs="Times New Roman"/>
+        </w:rPr>
+        <w:t xml:space="preserve"> [3]</w:t>
       </w:r>
     </w:p>
     <w:p>
@@ -122,9 +267,30 @@
           <w:ilvl w:val="0"/>
           <w:numId w:val="1"/>
         </w:numPr>
-      </w:pPr>
-      <w:r>
-        <w:t>Wages/Salaries [4]</w:t>
+        <w:rPr>
+          <w:rFonts w:ascii="Times New Roman" w:hAnsi="Times New Roman" w:cs="Times New Roman"/>
+        </w:rPr>
+      </w:pPr>
+      <w:r>
+        <w:rPr>
+          <w:rFonts w:ascii="Times New Roman" w:hAnsi="Times New Roman" w:cs="Times New Roman"/>
+        </w:rPr>
+        <w:t>Wages/Salaries</w:t>
+      </w:r>
+      <w:r>
+        <w:t xml:space="preserve">: </w:t>
+      </w:r>
+      <w:r>
+        <w:t>Monthly data on wages, salaries, and employer contributions</w:t>
+      </w:r>
+      <w:r>
+        <w:t>.</w:t>
+      </w:r>
+      <w:r>
+        <w:rPr>
+          <w:rFonts w:ascii="Times New Roman" w:hAnsi="Times New Roman" w:cs="Times New Roman"/>
+        </w:rPr>
+        <w:t xml:space="preserve"> [4]</w:t>
       </w:r>
     </w:p>
     <w:p>
@@ -134,9 +300,33 @@
           <w:ilvl w:val="0"/>
           <w:numId w:val="1"/>
         </w:numPr>
-      </w:pPr>
-      <w:r>
-        <w:t>Consumer price index [5]</w:t>
+        <w:rPr>
+          <w:rFonts w:ascii="Times New Roman" w:hAnsi="Times New Roman" w:cs="Times New Roman"/>
+        </w:rPr>
+      </w:pPr>
+      <w:r>
+        <w:rPr>
+          <w:rFonts w:ascii="Times New Roman" w:hAnsi="Times New Roman" w:cs="Times New Roman"/>
+        </w:rPr>
+        <w:t>Consumer price index</w:t>
+      </w:r>
+      <w:r>
+        <w:rPr>
+          <w:rFonts w:ascii="Times New Roman" w:hAnsi="Times New Roman" w:cs="Times New Roman"/>
+        </w:rPr>
+        <w:t>:</w:t>
+      </w:r>
+      <w:r>
+        <w:t xml:space="preserve"> </w:t>
+      </w:r>
+      <w:r>
+        <w:t>Monthly changes in the cost of living.</w:t>
+      </w:r>
+      <w:r>
+        <w:rPr>
+          <w:rFonts w:ascii="Times New Roman" w:hAnsi="Times New Roman" w:cs="Times New Roman"/>
+        </w:rPr>
+        <w:t xml:space="preserve"> [5]</w:t>
       </w:r>
     </w:p>
     <w:p>
@@ -146,19 +336,48 @@
           <w:ilvl w:val="0"/>
           <w:numId w:val="1"/>
         </w:numPr>
-      </w:pPr>
-      <w:r>
-        <w:t>Housing index [6]</w:t>
-      </w:r>
-    </w:p>
-    <w:p>
-      <w:r>
+        <w:rPr>
+          <w:rFonts w:ascii="Times New Roman" w:hAnsi="Times New Roman" w:cs="Times New Roman"/>
+        </w:rPr>
+      </w:pPr>
+      <w:r>
+        <w:rPr>
+          <w:rFonts w:ascii="Times New Roman" w:hAnsi="Times New Roman" w:cs="Times New Roman"/>
+        </w:rPr>
+        <w:t>Housing index</w:t>
+      </w:r>
+      <w:r>
+        <w:t>: Monthly index tracking changes in housing prices.</w:t>
+      </w:r>
+      <w:r>
+        <w:rPr>
+          <w:rFonts w:ascii="Times New Roman" w:hAnsi="Times New Roman" w:cs="Times New Roman"/>
+        </w:rPr>
+        <w:t xml:space="preserve"> [6]</w:t>
+      </w:r>
+    </w:p>
+    <w:p>
+      <w:pPr>
+        <w:rPr>
+          <w:rFonts w:ascii="Times New Roman" w:hAnsi="Times New Roman" w:cs="Times New Roman"/>
+        </w:rPr>
+      </w:pPr>
+      <w:r>
+        <w:rPr>
+          <w:rFonts w:ascii="Times New Roman" w:hAnsi="Times New Roman" w:cs="Times New Roman"/>
+        </w:rPr>
         <w:t>Net migration</w:t>
       </w:r>
       <w:r>
+        <w:rPr>
+          <w:rFonts w:ascii="Times New Roman" w:hAnsi="Times New Roman" w:cs="Times New Roman"/>
+        </w:rPr>
         <w:t xml:space="preserve"> Eq. (1) </w:t>
       </w:r>
       <w:r>
+        <w:rPr>
+          <w:rFonts w:ascii="Times New Roman" w:hAnsi="Times New Roman" w:cs="Times New Roman"/>
+        </w:rPr>
         <w:t>calculated to clearly determine if the migration trend was in or out of a given province, using the following equation:</w:t>
       </w:r>
     </w:p>
@@ -166,38 +385,65 @@
       <w:pPr>
         <w:pStyle w:val="Caption"/>
         <w:keepNext/>
-      </w:pPr>
-      <w:r>
+        <w:rPr>
+          <w:rFonts w:ascii="Times New Roman" w:hAnsi="Times New Roman" w:cs="Times New Roman"/>
+        </w:rPr>
+      </w:pPr>
+      <w:r>
+        <w:rPr>
+          <w:rFonts w:ascii="Times New Roman" w:hAnsi="Times New Roman" w:cs="Times New Roman"/>
+        </w:rPr>
         <w:t xml:space="preserve">Equation </w:t>
       </w:r>
       <w:r>
+        <w:rPr>
+          <w:rFonts w:ascii="Times New Roman" w:hAnsi="Times New Roman" w:cs="Times New Roman"/>
+        </w:rPr>
         <w:fldChar w:fldCharType="begin"/>
       </w:r>
       <w:r>
+        <w:rPr>
+          <w:rFonts w:ascii="Times New Roman" w:hAnsi="Times New Roman" w:cs="Times New Roman"/>
+        </w:rPr>
         <w:instrText xml:space="preserve"> SEQ Equation \* ARABIC </w:instrText>
       </w:r>
       <w:r>
+        <w:rPr>
+          <w:rFonts w:ascii="Times New Roman" w:hAnsi="Times New Roman" w:cs="Times New Roman"/>
+        </w:rPr>
         <w:fldChar w:fldCharType="separate"/>
       </w:r>
       <w:r>
         <w:rPr>
+          <w:rFonts w:ascii="Times New Roman" w:hAnsi="Times New Roman" w:cs="Times New Roman"/>
           <w:noProof/>
         </w:rPr>
         <w:t>1</w:t>
       </w:r>
       <w:r>
+        <w:rPr>
+          <w:rFonts w:ascii="Times New Roman" w:hAnsi="Times New Roman" w:cs="Times New Roman"/>
+        </w:rPr>
         <w:fldChar w:fldCharType="end"/>
       </w:r>
       <w:r>
+        <w:rPr>
+          <w:rFonts w:ascii="Times New Roman" w:hAnsi="Times New Roman" w:cs="Times New Roman"/>
+        </w:rPr>
         <w:t>: Net migration calculation</w:t>
       </w:r>
     </w:p>
     <w:p>
+      <w:pPr>
+        <w:rPr>
+          <w:rFonts w:ascii="Times New Roman" w:hAnsi="Times New Roman" w:cs="Times New Roman"/>
+        </w:rPr>
+      </w:pPr>
       <m:oMathPara>
         <m:oMath>
           <m:r>
             <w:rPr>
-              <w:rFonts w:ascii="Cambria Math" w:hAnsi="Cambria Math"/>
+              <w:rFonts w:ascii="Cambria Math" w:hAnsi="Cambria Math" w:cs="Times New Roman"/>
             </w:rPr>
             <m:t>Net migration = </m:t>
           </m:r>
@@ -205,22 +451,35 @@
             <m:dPr>
               <m:ctrlPr>
                 <w:rPr>
-                  <w:rFonts w:ascii="Cambria Math" w:hAnsi="Cambria Math"/>
+                  <w:rFonts w:ascii="Cambria Math" w:hAnsi="Cambria Math" w:cs="Times New Roman"/>
                 </w:rPr>
               </m:ctrlPr>
             </m:dPr>
             <m:e>
               <m:r>
                 <w:rPr>
-                  <w:rFonts w:ascii="Cambria Math" w:hAnsi="Cambria Math"/>
+                  <w:rFonts w:ascii="Cambria Math" w:hAnsi="Cambria Math" w:cs="Times New Roman"/>
                 </w:rPr>
-                <m:t>Out-migration</m:t>
+                <m:t>Out</m:t>
+              </m:r>
+              <m:r>
+                <w:rPr>
+                  <w:rFonts w:ascii="Cambria Math" w:hAnsi="Cambria Math" w:cs="Times New Roman"/>
+                  <w:lang w:eastAsia="zh-CN"/>
+                </w:rPr>
+                <m:t>-</m:t>
+              </m:r>
+              <m:r>
+                <w:rPr>
+                  <w:rFonts w:ascii="Cambria Math" w:hAnsi="Cambria Math" w:cs="Times New Roman"/>
+                </w:rPr>
+                <m:t>migration</m:t>
               </m:r>
             </m:e>
           </m:d>
           <m:r>
             <w:rPr>
-              <w:rFonts w:ascii="Cambria Math" w:hAnsi="Cambria Math"/>
+              <w:rFonts w:ascii="Cambria Math" w:hAnsi="Cambria Math" w:cs="Times New Roman"/>
             </w:rPr>
             <m:t>-</m:t>
           </m:r>
@@ -228,16 +487,28 @@
             <m:dPr>
               <m:ctrlPr>
                 <w:rPr>
-                  <w:rFonts w:ascii="Cambria Math" w:hAnsi="Cambria Math"/>
+                  <w:rFonts w:ascii="Cambria Math" w:hAnsi="Cambria Math" w:cs="Times New Roman"/>
                 </w:rPr>
               </m:ctrlPr>
             </m:dPr>
             <m:e>
               <m:r>
                 <w:rPr>
-                  <w:rFonts w:ascii="Cambria Math" w:hAnsi="Cambria Math"/>
+                  <w:rFonts w:ascii="Cambria Math" w:hAnsi="Cambria Math" w:cs="Times New Roman"/>
                 </w:rPr>
-                <m:t>In-migration</m:t>
+                <m:t>In</m:t>
+              </m:r>
+              <m:r>
+                <w:rPr>
+                  <w:rFonts w:ascii="Cambria Math" w:hAnsi="Cambria Math" w:cs="Times New Roman"/>
+                </w:rPr>
+                <m:t>-</m:t>
+              </m:r>
+              <m:r>
+                <w:rPr>
+                  <w:rFonts w:ascii="Cambria Math" w:hAnsi="Cambria Math" w:cs="Times New Roman"/>
+                </w:rPr>
+                <m:t>migration</m:t>
               </m:r>
             </m:e>
           </m:d>
@@ -245,54 +516,107 @@
       </m:oMathPara>
     </w:p>
     <w:p>
-      <w:r>
+      <w:pPr>
+        <w:rPr>
+          <w:rFonts w:ascii="Times New Roman" w:hAnsi="Times New Roman" w:cs="Times New Roman"/>
+        </w:rPr>
+      </w:pPr>
+      <w:r>
+        <w:rPr>
+          <w:rFonts w:ascii="Times New Roman" w:hAnsi="Times New Roman" w:cs="Times New Roman"/>
+        </w:rPr>
         <w:t>This could then be plotted against and statistically compared to the other relevant datasets. Correlation coefficients could be calculated to statistically prove what likely affected interprovincial migration the most.</w:t>
       </w:r>
     </w:p>
-    <w:p/>
+    <w:p>
+      <w:pPr>
+        <w:rPr>
+          <w:rFonts w:ascii="Times New Roman" w:hAnsi="Times New Roman" w:cs="Times New Roman"/>
+        </w:rPr>
+      </w:pPr>
+    </w:p>
     <w:p>
       <w:pPr>
         <w:pStyle w:val="Heading1"/>
-      </w:pPr>
-      <w:r>
+        <w:rPr>
+          <w:rFonts w:ascii="Times New Roman" w:hAnsi="Times New Roman" w:cs="Times New Roman"/>
+        </w:rPr>
+      </w:pPr>
+      <w:r>
+        <w:rPr>
+          <w:rFonts w:ascii="Times New Roman" w:hAnsi="Times New Roman" w:cs="Times New Roman"/>
+        </w:rPr>
+        <w:lastRenderedPageBreak/>
         <w:t>UI Input/Output</w:t>
       </w:r>
     </w:p>
     <w:p>
-      <w:r>
+      <w:pPr>
+        <w:rPr>
+          <w:rFonts w:ascii="Times New Roman" w:hAnsi="Times New Roman" w:cs="Times New Roman"/>
+        </w:rPr>
+      </w:pPr>
+      <w:r>
+        <w:rPr>
+          <w:rFonts w:ascii="Times New Roman" w:hAnsi="Times New Roman" w:cs="Times New Roman"/>
+        </w:rPr>
         <w:t xml:space="preserve">The program consists of a primary input/output portion to satisfy project requirements, as well as some secondary </w:t>
       </w:r>
       <w:r>
+        <w:rPr>
+          <w:rFonts w:ascii="Times New Roman" w:hAnsi="Times New Roman" w:cs="Times New Roman"/>
+        </w:rPr>
         <w:t xml:space="preserve">outputs to demonstrate </w:t>
       </w:r>
       <w:r>
+        <w:rPr>
+          <w:rFonts w:ascii="Times New Roman" w:hAnsi="Times New Roman" w:cs="Times New Roman"/>
+        </w:rPr>
         <w:t>the group’s data manipulation</w:t>
       </w:r>
       <w:r>
+        <w:rPr>
+          <w:rFonts w:ascii="Times New Roman" w:hAnsi="Times New Roman" w:cs="Times New Roman"/>
+        </w:rPr>
         <w:t>.</w:t>
       </w:r>
     </w:p>
     <w:p>
       <w:pPr>
         <w:pStyle w:val="Heading2"/>
-      </w:pPr>
-      <w:r>
-        <w:lastRenderedPageBreak/>
+        <w:rPr>
+          <w:rFonts w:ascii="Times New Roman" w:hAnsi="Times New Roman" w:cs="Times New Roman"/>
+        </w:rPr>
+      </w:pPr>
+      <w:r>
+        <w:rPr>
+          <w:rFonts w:ascii="Times New Roman" w:hAnsi="Times New Roman" w:cs="Times New Roman"/>
+        </w:rPr>
         <w:t>Primary Input/Output</w:t>
       </w:r>
     </w:p>
     <w:p>
       <w:pPr>
         <w:keepNext/>
-      </w:pPr>
-      <w:r>
+        <w:rPr>
+          <w:rFonts w:ascii="Times New Roman" w:hAnsi="Times New Roman" w:cs="Times New Roman"/>
+        </w:rPr>
+      </w:pPr>
+      <w:r>
+        <w:rPr>
+          <w:rFonts w:ascii="Times New Roman" w:hAnsi="Times New Roman" w:cs="Times New Roman"/>
+        </w:rPr>
         <w:t xml:space="preserve">The user is asked to input up to 4 provinces via integer input (i.e. 1, 2, 3, 4). Then, they are asked to input that number of provinces by their short form (e.g. AB for Alberta, QC for Quebec). </w:t>
       </w:r>
       <w:r>
+        <w:rPr>
+          <w:rFonts w:ascii="Times New Roman" w:hAnsi="Times New Roman" w:cs="Times New Roman"/>
+        </w:rPr>
         <w:t>Additionally, the user inputs what dataset they want to compare the chosen provinces against, as seen in Fig. X below:</w:t>
       </w:r>
       <w:r>
         <w:rPr>
+          <w:rFonts w:ascii="Times New Roman" w:hAnsi="Times New Roman" w:cs="Times New Roman"/>
           <w:noProof/>
         </w:rPr>
         <w:drawing>
@@ -341,36 +665,70 @@
     <w:p>
       <w:pPr>
         <w:pStyle w:val="Caption"/>
-      </w:pPr>
-      <w:r>
+        <w:rPr>
+          <w:rFonts w:ascii="Times New Roman" w:hAnsi="Times New Roman" w:cs="Times New Roman"/>
+        </w:rPr>
+      </w:pPr>
+      <w:r>
+        <w:rPr>
+          <w:rFonts w:ascii="Times New Roman" w:hAnsi="Times New Roman" w:cs="Times New Roman"/>
+        </w:rPr>
         <w:t xml:space="preserve">Figure </w:t>
       </w:r>
       <w:r>
+        <w:rPr>
+          <w:rFonts w:ascii="Times New Roman" w:hAnsi="Times New Roman" w:cs="Times New Roman"/>
+        </w:rPr>
         <w:fldChar w:fldCharType="begin"/>
       </w:r>
       <w:r>
+        <w:rPr>
+          <w:rFonts w:ascii="Times New Roman" w:hAnsi="Times New Roman" w:cs="Times New Roman"/>
+        </w:rPr>
         <w:instrText xml:space="preserve"> SEQ Figure \* ARABIC </w:instrText>
       </w:r>
       <w:r>
+        <w:rPr>
+          <w:rFonts w:ascii="Times New Roman" w:hAnsi="Times New Roman" w:cs="Times New Roman"/>
+        </w:rPr>
         <w:fldChar w:fldCharType="separate"/>
       </w:r>
       <w:r>
         <w:rPr>
+          <w:rFonts w:ascii="Times New Roman" w:hAnsi="Times New Roman" w:cs="Times New Roman"/>
           <w:noProof/>
         </w:rPr>
         <w:t>1</w:t>
       </w:r>
       <w:r>
+        <w:rPr>
+          <w:rFonts w:ascii="Times New Roman" w:hAnsi="Times New Roman" w:cs="Times New Roman"/>
+        </w:rPr>
         <w:fldChar w:fldCharType="end"/>
       </w:r>
       <w:r>
+        <w:rPr>
+          <w:rFonts w:ascii="Times New Roman" w:hAnsi="Times New Roman" w:cs="Times New Roman"/>
+        </w:rPr>
         <w:t>: Primary input/output console interface</w:t>
       </w:r>
     </w:p>
-    <w:p/>
-    <w:p>
-      <w:r>
-        <w:rPr>
+    <w:p>
+      <w:pPr>
+        <w:rPr>
+          <w:rFonts w:ascii="Times New Roman" w:hAnsi="Times New Roman" w:cs="Times New Roman"/>
+        </w:rPr>
+      </w:pPr>
+    </w:p>
+    <w:p>
+      <w:pPr>
+        <w:rPr>
+          <w:rFonts w:ascii="Times New Roman" w:hAnsi="Times New Roman" w:cs="Times New Roman"/>
+        </w:rPr>
+      </w:pPr>
+      <w:r>
+        <w:rPr>
+          <w:rFonts w:ascii="Times New Roman" w:hAnsi="Times New Roman" w:cs="Times New Roman"/>
           <w:noProof/>
         </w:rPr>
         <w:lastRenderedPageBreak/>
@@ -420,50 +778,70 @@
     <w:p>
       <w:pPr>
         <w:pStyle w:val="Heading2"/>
-      </w:pPr>
-      <w:r>
+        <w:rPr>
+          <w:rFonts w:ascii="Times New Roman" w:hAnsi="Times New Roman" w:cs="Times New Roman"/>
+        </w:rPr>
+      </w:pPr>
+      <w:r>
+        <w:rPr>
+          <w:rFonts w:ascii="Times New Roman" w:hAnsi="Times New Roman" w:cs="Times New Roman"/>
+        </w:rPr>
         <w:t>Other Outputs</w:t>
       </w:r>
     </w:p>
     <w:p>
-      <w:r>
+      <w:pPr>
+        <w:rPr>
+          <w:rFonts w:ascii="Times New Roman" w:hAnsi="Times New Roman" w:cs="Times New Roman"/>
+        </w:rPr>
+      </w:pPr>
+      <w:r>
+        <w:rPr>
+          <w:rFonts w:ascii="Times New Roman" w:hAnsi="Times New Roman" w:cs="Times New Roman"/>
+        </w:rPr>
         <w:t>The program additionally generates more outputs dependent on the user pressing ‘any key to continue’. This is less interactive but acts as a more demonstrative p</w:t>
       </w:r>
       <w:r>
-        <w:t xml:space="preserve">rocess in the analysis. Initially when the program is </w:t>
-      </w:r>
-      <w:proofErr w:type="gramStart"/>
-      <w:r>
-        <w:t>ran</w:t>
-      </w:r>
-      <w:proofErr w:type="gramEnd"/>
-      <w:r>
-        <w:t xml:space="preserve">, it asks the user to input any key to continue. Then it displays the created </w:t>
-      </w:r>
-      <w:r>
-        <w:t xml:space="preserve">Pandas </w:t>
-      </w:r>
-      <w:proofErr w:type="spellStart"/>
-      <w:r>
-        <w:t>D</w:t>
-      </w:r>
-      <w:r>
+        <w:rPr>
+          <w:rFonts w:ascii="Times New Roman" w:hAnsi="Times New Roman" w:cs="Times New Roman"/>
+        </w:rPr>
+        <w:t xml:space="preserve">rocess in the analysis. Initially when the program is ran, it asks the user to input any key to continue. Then it displays the created </w:t>
+      </w:r>
+      <w:r>
+        <w:rPr>
+          <w:rFonts w:ascii="Times New Roman" w:hAnsi="Times New Roman" w:cs="Times New Roman"/>
+        </w:rPr>
+        <w:t>Pandas D</w:t>
+      </w:r>
+      <w:r>
+        <w:rPr>
+          <w:rFonts w:ascii="Times New Roman" w:hAnsi="Times New Roman" w:cs="Times New Roman"/>
+        </w:rPr>
         <w:t>ataframe</w:t>
       </w:r>
-      <w:proofErr w:type="spellEnd"/>
-      <w:r>
+      <w:r>
+        <w:rPr>
+          <w:rFonts w:ascii="Times New Roman" w:hAnsi="Times New Roman" w:cs="Times New Roman"/>
+        </w:rPr>
         <w:t xml:space="preserve"> Fig. (1)</w:t>
       </w:r>
       <w:r>
+        <w:rPr>
+          <w:rFonts w:ascii="Times New Roman" w:hAnsi="Times New Roman" w:cs="Times New Roman"/>
+        </w:rPr>
         <w:t>, as seen below:</w:t>
       </w:r>
     </w:p>
     <w:p>
       <w:pPr>
         <w:keepNext/>
-      </w:pPr>
-      <w:r>
-        <w:rPr>
+        <w:rPr>
+          <w:rFonts w:ascii="Times New Roman" w:hAnsi="Times New Roman" w:cs="Times New Roman"/>
+        </w:rPr>
+      </w:pPr>
+      <w:r>
+        <w:rPr>
+          <w:rFonts w:ascii="Times New Roman" w:hAnsi="Times New Roman" w:cs="Times New Roman"/>
           <w:noProof/>
         </w:rPr>
         <w:lastRenderedPageBreak/>
@@ -513,330 +891,599 @@
     <w:p>
       <w:pPr>
         <w:pStyle w:val="Caption"/>
-      </w:pPr>
-      <w:r>
+        <w:rPr>
+          <w:rFonts w:ascii="Times New Roman" w:hAnsi="Times New Roman" w:cs="Times New Roman"/>
+        </w:rPr>
+      </w:pPr>
+      <w:r>
+        <w:rPr>
+          <w:rFonts w:ascii="Times New Roman" w:hAnsi="Times New Roman" w:cs="Times New Roman"/>
+        </w:rPr>
         <w:t xml:space="preserve">Figure </w:t>
       </w:r>
       <w:r>
+        <w:rPr>
+          <w:rFonts w:ascii="Times New Roman" w:hAnsi="Times New Roman" w:cs="Times New Roman"/>
+        </w:rPr>
         <w:fldChar w:fldCharType="begin"/>
       </w:r>
       <w:r>
+        <w:rPr>
+          <w:rFonts w:ascii="Times New Roman" w:hAnsi="Times New Roman" w:cs="Times New Roman"/>
+        </w:rPr>
         <w:instrText xml:space="preserve"> SEQ Figure \* ARABIC </w:instrText>
       </w:r>
       <w:r>
+        <w:rPr>
+          <w:rFonts w:ascii="Times New Roman" w:hAnsi="Times New Roman" w:cs="Times New Roman"/>
+        </w:rPr>
         <w:fldChar w:fldCharType="separate"/>
       </w:r>
       <w:r>
         <w:rPr>
+          <w:rFonts w:ascii="Times New Roman" w:hAnsi="Times New Roman" w:cs="Times New Roman"/>
           <w:noProof/>
         </w:rPr>
         <w:t>2</w:t>
       </w:r>
       <w:r>
+        <w:rPr>
+          <w:rFonts w:ascii="Times New Roman" w:hAnsi="Times New Roman" w:cs="Times New Roman"/>
+        </w:rPr>
         <w:fldChar w:fldCharType="end"/>
       </w:r>
       <w:r>
-        <w:t xml:space="preserve">: Pandas </w:t>
-      </w:r>
-      <w:proofErr w:type="spellStart"/>
-      <w:r>
-        <w:t>Dataframe</w:t>
-      </w:r>
-      <w:proofErr w:type="spellEnd"/>
-      <w:r>
-        <w:t xml:space="preserve"> printout</w:t>
-      </w:r>
-    </w:p>
-    <w:p/>
-    <w:p/>
+        <w:rPr>
+          <w:rFonts w:ascii="Times New Roman" w:hAnsi="Times New Roman" w:cs="Times New Roman"/>
+        </w:rPr>
+        <w:t>: Pandas Dataframe printout</w:t>
+      </w:r>
+    </w:p>
+    <w:p>
+      <w:pPr>
+        <w:rPr>
+          <w:rFonts w:ascii="Times New Roman" w:hAnsi="Times New Roman" w:cs="Times New Roman"/>
+        </w:rPr>
+      </w:pPr>
+    </w:p>
+    <w:p>
+      <w:pPr>
+        <w:rPr>
+          <w:rFonts w:ascii="Times New Roman" w:hAnsi="Times New Roman" w:cs="Times New Roman"/>
+        </w:rPr>
+      </w:pPr>
+    </w:p>
     <w:p>
       <w:pPr>
         <w:pStyle w:val="Heading1"/>
-      </w:pPr>
-      <w:r>
+        <w:rPr>
+          <w:rFonts w:ascii="Times New Roman" w:hAnsi="Times New Roman" w:cs="Times New Roman"/>
+        </w:rPr>
+      </w:pPr>
+      <w:r>
+        <w:rPr>
+          <w:rFonts w:ascii="Times New Roman" w:hAnsi="Times New Roman" w:cs="Times New Roman"/>
+        </w:rPr>
         <w:t>Conclusion</w:t>
       </w:r>
     </w:p>
     <w:p>
-      <w:r>
-        <w:t>In conclusion, it seems that the thesis laid out in the linked article was proven correct. There is a strong negative correlation between housing index and net migration in British Columbia and Ontario, the two provinces with the most expensive housing.</w:t>
-      </w:r>
-    </w:p>
-    <w:p/>
-    <w:p>
-      <w:pPr>
-        <w:pStyle w:val="Heading1"/>
-      </w:pPr>
-      <w:r>
-        <w:t>Discussion</w:t>
-      </w:r>
-    </w:p>
-    <w:p>
-      <w:r>
-        <w:t xml:space="preserve">To </w:t>
-      </w:r>
-      <w:r>
-        <w:t>further extend this analysis</w:t>
-      </w:r>
-      <w:r>
-        <w:t xml:space="preserve">, </w:t>
-      </w:r>
-      <w:proofErr w:type="spellStart"/>
-      <w:r>
-        <w:t>intraprovincial</w:t>
-      </w:r>
-      <w:proofErr w:type="spellEnd"/>
-      <w:r>
-        <w:t xml:space="preserve"> migration</w:t>
-      </w:r>
-      <w:r>
-        <w:t xml:space="preserve"> should</w:t>
-      </w:r>
-      <w:r>
-        <w:t xml:space="preserve"> be</w:t>
-      </w:r>
-      <w:r>
-        <w:t xml:space="preserve"> </w:t>
-      </w:r>
-      <w:r>
-        <w:t>an i</w:t>
-      </w:r>
-      <w:r>
-        <w:t xml:space="preserve">ncorporated dataset. </w:t>
-      </w:r>
-      <w:r>
-        <w:t>Although analyzing migration between provinces</w:t>
-      </w:r>
-      <w:r>
-        <w:t xml:space="preserve"> has been demonstrative, </w:t>
-      </w:r>
-      <w:proofErr w:type="spellStart"/>
-      <w:r>
-        <w:t>it</w:t>
-      </w:r>
-      <w:proofErr w:type="spellEnd"/>
-      <w:r>
-        <w:t xml:space="preserve"> may</w:t>
-      </w:r>
-      <w:r>
-        <w:t xml:space="preserve"> be more </w:t>
-      </w:r>
-      <w:r>
-        <w:t>astute</w:t>
-      </w:r>
-      <w:r>
-        <w:t xml:space="preserve"> to prove that people are moving out of metropolitan areas. </w:t>
-      </w:r>
-    </w:p>
-    <w:p/>
-    <w:p/>
-    <w:p/>
-    <w:p/>
-    <w:p/>
-    <w:p/>
-    <w:p/>
-    <w:p/>
-    <w:p/>
-    <w:p>
-      <w:r>
+      <w:pPr>
+        <w:rPr>
+          <w:rFonts w:ascii="Times New Roman" w:hAnsi="Times New Roman" w:cs="Times New Roman"/>
+        </w:rPr>
+      </w:pPr>
+      <w:r>
+        <w:rPr>
+          <w:rFonts w:ascii="Times New Roman" w:hAnsi="Times New Roman" w:cs="Times New Roman"/>
+        </w:rPr>
+        <w:t>Through our analysis of interprovincial migration trends and economic indicators across Canada, we found strong statistical evidence support</w:t>
+      </w:r>
+      <w:r>
+        <w:rPr>
+          <w:rFonts w:ascii="Times New Roman" w:hAnsi="Times New Roman" w:cs="Times New Roman"/>
+        </w:rPr>
+        <w:t xml:space="preserve">s the article </w:t>
+      </w:r>
+      <w:r>
+        <w:rPr>
+          <w:rFonts w:ascii="Times New Roman" w:hAnsi="Times New Roman" w:cs="Times New Roman"/>
+        </w:rPr>
+        <w:t>“Seeking affordability, young families flee Canada’s big cities for cheaper options” [7]</w:t>
+      </w:r>
+      <w:r>
+        <w:rPr>
+          <w:rFonts w:ascii="Times New Roman" w:hAnsi="Times New Roman" w:cs="Times New Roman"/>
+        </w:rPr>
+        <w:t>.</w:t>
+      </w:r>
+      <w:r>
+        <w:rPr>
+          <w:rFonts w:ascii="Times New Roman" w:hAnsi="Times New Roman" w:cs="Times New Roman"/>
+        </w:rPr>
+        <w:br/>
+      </w:r>
+      <w:r>
+        <w:rPr>
+          <w:rFonts w:ascii="Times New Roman" w:hAnsi="Times New Roman" w:cs="Times New Roman"/>
+        </w:rPr>
+        <w:br/>
+      </w:r>
+      <w:r>
+        <w:rPr>
+          <w:rFonts w:ascii="Times New Roman" w:hAnsi="Times New Roman" w:cs="Times New Roman"/>
+        </w:rPr>
+        <w:t>Among all provinces, Alberta stood out as the top destination for interprovincial migrants. This trend aligns with Alberta's rising wage levels and relatively affordable housing, which make it especially attractive compared to more expensive provinces like Ontario and British Columbia.</w:t>
+      </w:r>
+    </w:p>
+    <w:p>
+      <w:pPr>
+        <w:rPr>
+          <w:rFonts w:ascii="Times New Roman" w:hAnsi="Times New Roman" w:cs="Times New Roman"/>
+        </w:rPr>
+      </w:pPr>
+      <w:r>
+        <w:rPr>
+          <w:rFonts w:ascii="Times New Roman" w:hAnsi="Times New Roman" w:cs="Times New Roman"/>
+        </w:rPr>
+        <w:br/>
+      </w:r>
+      <w:r>
+        <w:rPr>
+          <w:rFonts w:ascii="Times New Roman" w:hAnsi="Times New Roman" w:cs="Times New Roman"/>
+        </w:rPr>
+        <w:t>By calculating correlation coefficients between net migration and various socioeconomic variables, we discovered that average monthly wages and housing prices showed the strongest correlations (|</w:t>
+      </w:r>
+      <w:r>
+        <w:rPr>
+          <w:rFonts w:ascii="Times New Roman" w:hAnsi="Times New Roman" w:cs="Times New Roman"/>
+        </w:rPr>
+        <w:t>c</w:t>
+      </w:r>
+      <w:r>
+        <w:rPr>
+          <w:rFonts w:ascii="Times New Roman" w:hAnsi="Times New Roman" w:cs="Times New Roman"/>
+        </w:rPr>
+        <w:t>| &gt; 0.8),</w:t>
+      </w:r>
+    </w:p>
+    <w:p>
+      <w:pPr>
+        <w:rPr>
+          <w:rFonts w:ascii="Times New Roman" w:hAnsi="Times New Roman" w:cs="Times New Roman"/>
+        </w:rPr>
+      </w:pPr>
+      <w:r>
+        <w:rPr>
+          <w:rFonts w:ascii="Times New Roman" w:hAnsi="Times New Roman" w:cs="Times New Roman"/>
+        </w:rPr>
+        <w:t>Overall, our project demonstrates how data-driven analysis can uncover meaningful insights into migration patterns</w:t>
+      </w:r>
+      <w:r>
+        <w:rPr>
+          <w:rFonts w:ascii="Times New Roman" w:hAnsi="Times New Roman" w:cs="Times New Roman"/>
+        </w:rPr>
+        <w:t>.</w:t>
+      </w:r>
+    </w:p>
+    <w:p>
+      <w:pPr>
+        <w:rPr>
+          <w:rFonts w:ascii="Times New Roman" w:hAnsi="Times New Roman" w:cs="Times New Roman"/>
+        </w:rPr>
+      </w:pPr>
+    </w:p>
+    <w:p>
+      <w:pPr>
+        <w:rPr>
+          <w:rFonts w:ascii="Times New Roman" w:hAnsi="Times New Roman" w:cs="Times New Roman"/>
+        </w:rPr>
+      </w:pPr>
+    </w:p>
+    <w:p>
+      <w:pPr>
+        <w:rPr>
+          <w:rFonts w:ascii="Times New Roman" w:hAnsi="Times New Roman" w:cs="Times New Roman"/>
+        </w:rPr>
+      </w:pPr>
+    </w:p>
+    <w:p>
+      <w:pPr>
+        <w:spacing w:before="100" w:beforeAutospacing="1" w:after="100" w:afterAutospacing="1" w:line="240" w:lineRule="auto"/>
+        <w:outlineLvl w:val="2"/>
+        <w:rPr>
+          <w:rFonts w:ascii="Times New Roman" w:eastAsia="Times New Roman" w:hAnsi="Times New Roman" w:cs="Times New Roman"/>
+          <w:b/>
+          <w:bCs/>
+          <w:sz w:val="27"/>
+          <w:szCs w:val="27"/>
+          <w:lang w:eastAsia="zh-CN"/>
+        </w:rPr>
+      </w:pPr>
+      <w:r>
+        <w:rPr>
+          <w:rFonts w:ascii="Times New Roman" w:eastAsia="Times New Roman" w:hAnsi="Times New Roman" w:cs="Times New Roman"/>
+          <w:b/>
+          <w:bCs/>
+          <w:sz w:val="27"/>
+          <w:szCs w:val="27"/>
+          <w:lang w:eastAsia="zh-CN"/>
+        </w:rPr>
         <w:t>References</w:t>
       </w:r>
     </w:p>
     <w:p>
-      <w:r>
-        <w:t>[1] Statistics Canada, “Table 17‑10‑0020‑01 – Estimates of the components of interprovincial migration, quarterly,” released Jun. 18, 2025. DOI: https://doi.org/10.25318/1710002001‑</w:t>
-      </w:r>
-      <w:proofErr w:type="gramStart"/>
-      <w:r>
-        <w:t>eng :</w:t>
-      </w:r>
-      <w:proofErr w:type="spellStart"/>
-      <w:r>
-        <w:t>contentReference</w:t>
-      </w:r>
-      <w:proofErr w:type="spellEnd"/>
-      <w:proofErr w:type="gramEnd"/>
-      <w:r>
-        <w:t>[oaicite:</w:t>
-      </w:r>
-      <w:proofErr w:type="gramStart"/>
-      <w:r>
-        <w:t>1]{</w:t>
-      </w:r>
-      <w:proofErr w:type="gramEnd"/>
-      <w:r>
-        <w:t>index=1}</w:t>
-      </w:r>
-    </w:p>
-    <w:p>
-      <w:r>
-        <w:t xml:space="preserve"> </w:t>
-      </w:r>
-    </w:p>
-    <w:p>
-      <w:r>
-        <w:t>[2] Statistics Canada, “Table 17‑10‑0009‑01 – Population estimates, quarterly,” released Jun. 18, 2025. DOI: https://doi.org/10.25318/1710000901‑</w:t>
-      </w:r>
-      <w:proofErr w:type="gramStart"/>
-      <w:r>
-        <w:t>eng :</w:t>
-      </w:r>
-      <w:proofErr w:type="spellStart"/>
-      <w:r>
-        <w:t>contentReference</w:t>
-      </w:r>
-      <w:proofErr w:type="spellEnd"/>
-      <w:proofErr w:type="gramEnd"/>
-      <w:r>
-        <w:t>[oaicite:</w:t>
-      </w:r>
-      <w:proofErr w:type="gramStart"/>
-      <w:r>
-        <w:t>2]{</w:t>
-      </w:r>
-      <w:proofErr w:type="gramEnd"/>
-      <w:r>
-        <w:t>index=2}</w:t>
-      </w:r>
-    </w:p>
-    <w:p>
-      <w:r>
-        <w:t xml:space="preserve"> </w:t>
-      </w:r>
-    </w:p>
-    <w:p>
-      <w:r>
-        <w:t>[3] Statistics Canada, “Table 14‑10‑0287‑03 – </w:t>
-      </w:r>
-      <w:proofErr w:type="spellStart"/>
-      <w:r>
-        <w:t>Labour</w:t>
-      </w:r>
-      <w:proofErr w:type="spellEnd"/>
-      <w:r>
-        <w:t xml:space="preserve"> force characteristics by province, monthly, seasonally adjusted,” released Jun. 20, 2025. DOI: https://doi.org/10.25318/1410028701‑</w:t>
-      </w:r>
-      <w:proofErr w:type="gramStart"/>
-      <w:r>
-        <w:t>eng :</w:t>
-      </w:r>
-      <w:proofErr w:type="spellStart"/>
-      <w:r>
-        <w:t>contentReference</w:t>
-      </w:r>
-      <w:proofErr w:type="spellEnd"/>
-      <w:proofErr w:type="gramEnd"/>
-      <w:r>
-        <w:t>[oaicite:</w:t>
-      </w:r>
-      <w:proofErr w:type="gramStart"/>
-      <w:r>
-        <w:t>3]{</w:t>
-      </w:r>
-      <w:proofErr w:type="gramEnd"/>
-      <w:r>
-        <w:t>index=3}</w:t>
-      </w:r>
-    </w:p>
-    <w:p>
-      <w:r>
-        <w:t xml:space="preserve"> </w:t>
-      </w:r>
-    </w:p>
-    <w:p>
-      <w:r>
-        <w:t>[4] Statistics Canada, “Table 36‑10‑0205‑01 – Wages, salaries and employers’ social contributions (x 1,000), monthly,” released May 30, 2025. DOI: https://doi.org/10.25318/3610020501‑</w:t>
-      </w:r>
-      <w:proofErr w:type="gramStart"/>
-      <w:r>
-        <w:t>eng :</w:t>
-      </w:r>
-      <w:proofErr w:type="spellStart"/>
-      <w:r>
-        <w:t>contentReference</w:t>
-      </w:r>
-      <w:proofErr w:type="spellEnd"/>
-      <w:proofErr w:type="gramEnd"/>
-      <w:r>
-        <w:t>[oaicite:</w:t>
-      </w:r>
-      <w:proofErr w:type="gramStart"/>
-      <w:r>
-        <w:t>4]{</w:t>
-      </w:r>
-      <w:proofErr w:type="gramEnd"/>
-      <w:r>
-        <w:t>index=4}</w:t>
-      </w:r>
-    </w:p>
-    <w:p>
-      <w:r>
-        <w:t xml:space="preserve"> </w:t>
-      </w:r>
-    </w:p>
-    <w:p>
-      <w:r>
-        <w:t>[5] Statistics Canada, “Table 18‑10‑0004‑01 – Consumer Price Index, monthly, not seasonally adjusted,” published May 2025. DOI: https://doi.org/10.25318/1810000401‑</w:t>
-      </w:r>
-      <w:proofErr w:type="gramStart"/>
-      <w:r>
-        <w:t>eng :</w:t>
-      </w:r>
-      <w:proofErr w:type="spellStart"/>
-      <w:r>
-        <w:t>contentReference</w:t>
-      </w:r>
-      <w:proofErr w:type="spellEnd"/>
-      <w:proofErr w:type="gramEnd"/>
-      <w:r>
-        <w:t>[oaicite:</w:t>
-      </w:r>
-      <w:proofErr w:type="gramStart"/>
-      <w:r>
-        <w:t>5]{</w:t>
-      </w:r>
-      <w:proofErr w:type="gramEnd"/>
-      <w:r>
-        <w:t>index=5}</w:t>
-      </w:r>
-    </w:p>
-    <w:p>
-      <w:r>
-        <w:t xml:space="preserve"> </w:t>
-      </w:r>
-    </w:p>
-    <w:p>
-      <w:r>
-        <w:lastRenderedPageBreak/>
-        <w:t>[6] Statistics Canada, “Table 18‑10‑0205‑01 – New housing price index, monthly,” released Jun. 20, 2025. DOI: https://doi.org/10.25318/1810020501‑</w:t>
-      </w:r>
-      <w:proofErr w:type="gramStart"/>
-      <w:r>
-        <w:t>eng :</w:t>
-      </w:r>
-      <w:proofErr w:type="spellStart"/>
-      <w:r>
-        <w:t>contentReference</w:t>
-      </w:r>
-      <w:proofErr w:type="spellEnd"/>
-      <w:proofErr w:type="gramEnd"/>
-      <w:r>
-        <w:t>[oaicite:</w:t>
-      </w:r>
-      <w:proofErr w:type="gramStart"/>
-      <w:r>
-        <w:t>6]{</w:t>
-      </w:r>
-      <w:proofErr w:type="gramEnd"/>
-      <w:r>
-        <w:t>index=6}</w:t>
-      </w:r>
-    </w:p>
-    <w:p/>
-    <w:p/>
+      <w:pPr>
+        <w:spacing w:before="100" w:beforeAutospacing="1" w:after="100" w:afterAutospacing="1" w:line="240" w:lineRule="auto"/>
+        <w:rPr>
+          <w:rFonts w:ascii="Times New Roman" w:eastAsia="Times New Roman" w:hAnsi="Times New Roman" w:cs="Times New Roman"/>
+          <w:lang w:eastAsia="zh-CN"/>
+        </w:rPr>
+      </w:pPr>
+      <w:r>
+        <w:rPr>
+          <w:rFonts w:ascii="Times New Roman" w:eastAsia="Times New Roman" w:hAnsi="Times New Roman" w:cs="Times New Roman"/>
+          <w:lang w:eastAsia="zh-CN"/>
+        </w:rPr>
+        <w:t xml:space="preserve">[1] Statistics Canada, "Table 17 10 0020 01 – Estimates of the components of interprovincial migration, quarterly," </w:t>
+      </w:r>
+      <w:r>
+        <w:rPr>
+          <w:rFonts w:ascii="Times New Roman" w:eastAsia="Times New Roman" w:hAnsi="Times New Roman" w:cs="Times New Roman"/>
+          <w:i/>
+          <w:iCs/>
+          <w:lang w:eastAsia="zh-CN"/>
+        </w:rPr>
+        <w:t>Statistics Canada</w:t>
+      </w:r>
+      <w:r>
+        <w:rPr>
+          <w:rFonts w:ascii="Times New Roman" w:eastAsia="Times New Roman" w:hAnsi="Times New Roman" w:cs="Times New Roman"/>
+          <w:lang w:eastAsia="zh-CN"/>
+        </w:rPr>
+        <w:t xml:space="preserve">, June 18, 2025. [Online]. Available: </w:t>
+      </w:r>
+      <w:hyperlink r:id="rId9" w:tgtFrame="_new" w:history="1">
+        <w:r>
+          <w:rPr>
+            <w:rFonts w:ascii="Times New Roman" w:eastAsia="Times New Roman" w:hAnsi="Times New Roman" w:cs="Times New Roman"/>
+            <w:color w:val="0000FF"/>
+            <w:u w:val="single"/>
+            <w:lang w:eastAsia="zh-CN"/>
+          </w:rPr>
+          <w:t>https://www150.statcan.gc.ca/t1/tbl1/en/tv.action?pid=1710002001</w:t>
+        </w:r>
+      </w:hyperlink>
+      <w:r>
+        <w:rPr>
+          <w:rFonts w:ascii="Times New Roman" w:eastAsia="Times New Roman" w:hAnsi="Times New Roman" w:cs="Times New Roman"/>
+          <w:lang w:eastAsia="zh-CN"/>
+        </w:rPr>
+        <w:t>. [Accessed: Jun. 20, 2025].</w:t>
+      </w:r>
+    </w:p>
+    <w:p>
+      <w:pPr>
+        <w:spacing w:before="100" w:beforeAutospacing="1" w:after="100" w:afterAutospacing="1" w:line="240" w:lineRule="auto"/>
+        <w:rPr>
+          <w:rFonts w:ascii="Times New Roman" w:eastAsia="Times New Roman" w:hAnsi="Times New Roman" w:cs="Times New Roman"/>
+          <w:lang w:eastAsia="zh-CN"/>
+        </w:rPr>
+      </w:pPr>
+      <w:r>
+        <w:rPr>
+          <w:rFonts w:ascii="Times New Roman" w:eastAsia="Times New Roman" w:hAnsi="Times New Roman" w:cs="Times New Roman"/>
+          <w:lang w:eastAsia="zh-CN"/>
+        </w:rPr>
+        <w:t xml:space="preserve">[2] Statistics Canada, "Table 17 10 0009 01 – Population estimates, quarterly," </w:t>
+      </w:r>
+      <w:r>
+        <w:rPr>
+          <w:rFonts w:ascii="Times New Roman" w:eastAsia="Times New Roman" w:hAnsi="Times New Roman" w:cs="Times New Roman"/>
+          <w:i/>
+          <w:iCs/>
+          <w:lang w:eastAsia="zh-CN"/>
+        </w:rPr>
+        <w:t>Statistics Canada</w:t>
+      </w:r>
+      <w:r>
+        <w:rPr>
+          <w:rFonts w:ascii="Times New Roman" w:eastAsia="Times New Roman" w:hAnsi="Times New Roman" w:cs="Times New Roman"/>
+          <w:lang w:eastAsia="zh-CN"/>
+        </w:rPr>
+        <w:t xml:space="preserve">, June 18, 2025. [Online]. Available: </w:t>
+      </w:r>
+      <w:hyperlink r:id="rId10" w:tgtFrame="_new" w:history="1">
+        <w:r>
+          <w:rPr>
+            <w:rFonts w:ascii="Times New Roman" w:eastAsia="Times New Roman" w:hAnsi="Times New Roman" w:cs="Times New Roman"/>
+            <w:color w:val="0000FF"/>
+            <w:u w:val="single"/>
+            <w:lang w:eastAsia="zh-CN"/>
+          </w:rPr>
+          <w:t>https://www150.statcan.gc.ca/t1/tbl1/en/tv.action?pid=1710000901</w:t>
+        </w:r>
+      </w:hyperlink>
+      <w:r>
+        <w:rPr>
+          <w:rFonts w:ascii="Times New Roman" w:eastAsia="Times New Roman" w:hAnsi="Times New Roman" w:cs="Times New Roman"/>
+          <w:lang w:eastAsia="zh-CN"/>
+        </w:rPr>
+        <w:t>. [Accessed: Jun. 20, 2025].</w:t>
+      </w:r>
+    </w:p>
+    <w:p>
+      <w:pPr>
+        <w:spacing w:before="100" w:beforeAutospacing="1" w:after="100" w:afterAutospacing="1" w:line="240" w:lineRule="auto"/>
+        <w:rPr>
+          <w:rFonts w:ascii="Times New Roman" w:eastAsia="Times New Roman" w:hAnsi="Times New Roman" w:cs="Times New Roman"/>
+          <w:lang w:eastAsia="zh-CN"/>
+        </w:rPr>
+      </w:pPr>
+      <w:r>
+        <w:rPr>
+          <w:rFonts w:ascii="Times New Roman" w:eastAsia="Times New Roman" w:hAnsi="Times New Roman" w:cs="Times New Roman"/>
+          <w:lang w:eastAsia="zh-CN"/>
+        </w:rPr>
+        <w:t xml:space="preserve">[3] Statistics Canada, "Table 14 10 0287 03 – Labour force characteristics by province, monthly, seasonally adjusted," </w:t>
+      </w:r>
+      <w:r>
+        <w:rPr>
+          <w:rFonts w:ascii="Times New Roman" w:eastAsia="Times New Roman" w:hAnsi="Times New Roman" w:cs="Times New Roman"/>
+          <w:i/>
+          <w:iCs/>
+          <w:lang w:eastAsia="zh-CN"/>
+        </w:rPr>
+        <w:t>Statistics Canada</w:t>
+      </w:r>
+      <w:r>
+        <w:rPr>
+          <w:rFonts w:ascii="Times New Roman" w:eastAsia="Times New Roman" w:hAnsi="Times New Roman" w:cs="Times New Roman"/>
+          <w:lang w:eastAsia="zh-CN"/>
+        </w:rPr>
+        <w:t xml:space="preserve">, June 20, 2025. [Online]. Available: </w:t>
+      </w:r>
+      <w:hyperlink r:id="rId11" w:tgtFrame="_new" w:history="1">
+        <w:r>
+          <w:rPr>
+            <w:rFonts w:ascii="Times New Roman" w:eastAsia="Times New Roman" w:hAnsi="Times New Roman" w:cs="Times New Roman"/>
+            <w:color w:val="0000FF"/>
+            <w:u w:val="single"/>
+            <w:lang w:eastAsia="zh-CN"/>
+          </w:rPr>
+          <w:t>https://www150.statcan.gc.ca/t1/tbl1/en/tv.action?pid=1410028701</w:t>
+        </w:r>
+      </w:hyperlink>
+      <w:r>
+        <w:rPr>
+          <w:rFonts w:ascii="Times New Roman" w:eastAsia="Times New Roman" w:hAnsi="Times New Roman" w:cs="Times New Roman"/>
+          <w:lang w:eastAsia="zh-CN"/>
+        </w:rPr>
+        <w:t>. [Accessed: Jun. 20, 2025].</w:t>
+      </w:r>
+    </w:p>
+    <w:p>
+      <w:pPr>
+        <w:spacing w:before="100" w:beforeAutospacing="1" w:after="100" w:afterAutospacing="1" w:line="240" w:lineRule="auto"/>
+        <w:rPr>
+          <w:rFonts w:ascii="Times New Roman" w:eastAsia="Times New Roman" w:hAnsi="Times New Roman" w:cs="Times New Roman"/>
+          <w:lang w:eastAsia="zh-CN"/>
+        </w:rPr>
+      </w:pPr>
+      <w:r>
+        <w:rPr>
+          <w:rFonts w:ascii="Times New Roman" w:eastAsia="Times New Roman" w:hAnsi="Times New Roman" w:cs="Times New Roman"/>
+          <w:lang w:eastAsia="zh-CN"/>
+        </w:rPr>
+        <w:t xml:space="preserve">[4] Statistics Canada, "Table 36 10 0205 01 – Wages, salaries and employers’ social contributions (x 1,000), monthly," </w:t>
+      </w:r>
+      <w:r>
+        <w:rPr>
+          <w:rFonts w:ascii="Times New Roman" w:eastAsia="Times New Roman" w:hAnsi="Times New Roman" w:cs="Times New Roman"/>
+          <w:i/>
+          <w:iCs/>
+          <w:lang w:eastAsia="zh-CN"/>
+        </w:rPr>
+        <w:t>Statistics Canada</w:t>
+      </w:r>
+      <w:r>
+        <w:rPr>
+          <w:rFonts w:ascii="Times New Roman" w:eastAsia="Times New Roman" w:hAnsi="Times New Roman" w:cs="Times New Roman"/>
+          <w:lang w:eastAsia="zh-CN"/>
+        </w:rPr>
+        <w:t xml:space="preserve">, May 30, 2025. [Online]. Available: </w:t>
+      </w:r>
+      <w:hyperlink r:id="rId12" w:tgtFrame="_new" w:history="1">
+        <w:r>
+          <w:rPr>
+            <w:rFonts w:ascii="Times New Roman" w:eastAsia="Times New Roman" w:hAnsi="Times New Roman" w:cs="Times New Roman"/>
+            <w:color w:val="0000FF"/>
+            <w:u w:val="single"/>
+            <w:lang w:eastAsia="zh-CN"/>
+          </w:rPr>
+          <w:t>https://www150.statcan.gc.ca/t1/tbl1/en/tv.action?pid=3610020501</w:t>
+        </w:r>
+      </w:hyperlink>
+      <w:r>
+        <w:rPr>
+          <w:rFonts w:ascii="Times New Roman" w:eastAsia="Times New Roman" w:hAnsi="Times New Roman" w:cs="Times New Roman"/>
+          <w:lang w:eastAsia="zh-CN"/>
+        </w:rPr>
+        <w:t>. [Accessed: Jun. 20, 2025].</w:t>
+      </w:r>
+    </w:p>
+    <w:p>
+      <w:pPr>
+        <w:spacing w:before="100" w:beforeAutospacing="1" w:after="100" w:afterAutospacing="1" w:line="240" w:lineRule="auto"/>
+        <w:rPr>
+          <w:rFonts w:ascii="Times New Roman" w:eastAsia="Times New Roman" w:hAnsi="Times New Roman" w:cs="Times New Roman"/>
+          <w:lang w:eastAsia="zh-CN"/>
+        </w:rPr>
+      </w:pPr>
+      <w:r>
+        <w:rPr>
+          <w:rFonts w:ascii="Times New Roman" w:eastAsia="Times New Roman" w:hAnsi="Times New Roman" w:cs="Times New Roman"/>
+          <w:lang w:eastAsia="zh-CN"/>
+        </w:rPr>
+        <w:t xml:space="preserve">[5] Statistics Canada, "Table 18 10 0004 01 – Consumer Price Index, monthly, not seasonally adjusted," </w:t>
+      </w:r>
+      <w:r>
+        <w:rPr>
+          <w:rFonts w:ascii="Times New Roman" w:eastAsia="Times New Roman" w:hAnsi="Times New Roman" w:cs="Times New Roman"/>
+          <w:i/>
+          <w:iCs/>
+          <w:lang w:eastAsia="zh-CN"/>
+        </w:rPr>
+        <w:t>Statistics Canada</w:t>
+      </w:r>
+      <w:r>
+        <w:rPr>
+          <w:rFonts w:ascii="Times New Roman" w:eastAsia="Times New Roman" w:hAnsi="Times New Roman" w:cs="Times New Roman"/>
+          <w:lang w:eastAsia="zh-CN"/>
+        </w:rPr>
+        <w:t xml:space="preserve">, May 2025. [Online]. Available: </w:t>
+      </w:r>
+      <w:hyperlink r:id="rId13" w:tgtFrame="_new" w:history="1">
+        <w:r>
+          <w:rPr>
+            <w:rFonts w:ascii="Times New Roman" w:eastAsia="Times New Roman" w:hAnsi="Times New Roman" w:cs="Times New Roman"/>
+            <w:color w:val="0000FF"/>
+            <w:u w:val="single"/>
+            <w:lang w:eastAsia="zh-CN"/>
+          </w:rPr>
+          <w:t>https://www150.statcan.gc.ca/t1/tbl1/en/tv.action?pid=1810000401</w:t>
+        </w:r>
+      </w:hyperlink>
+      <w:r>
+        <w:rPr>
+          <w:rFonts w:ascii="Times New Roman" w:eastAsia="Times New Roman" w:hAnsi="Times New Roman" w:cs="Times New Roman"/>
+          <w:lang w:eastAsia="zh-CN"/>
+        </w:rPr>
+        <w:t>. [Accessed: Jun. 20, 2025].</w:t>
+      </w:r>
+    </w:p>
+    <w:p>
+      <w:pPr>
+        <w:spacing w:before="100" w:beforeAutospacing="1" w:after="100" w:afterAutospacing="1" w:line="240" w:lineRule="auto"/>
+        <w:rPr>
+          <w:rFonts w:ascii="Times New Roman" w:eastAsia="Times New Roman" w:hAnsi="Times New Roman" w:cs="Times New Roman"/>
+          <w:lang w:eastAsia="zh-CN"/>
+        </w:rPr>
+      </w:pPr>
+      <w:r>
+        <w:rPr>
+          <w:rFonts w:ascii="Times New Roman" w:eastAsia="Times New Roman" w:hAnsi="Times New Roman" w:cs="Times New Roman"/>
+          <w:lang w:eastAsia="zh-CN"/>
+        </w:rPr>
+        <w:t xml:space="preserve">[6] Statistics Canada, "Table 18 10 0205 01 – New housing price index, monthly," </w:t>
+      </w:r>
+      <w:r>
+        <w:rPr>
+          <w:rFonts w:ascii="Times New Roman" w:eastAsia="Times New Roman" w:hAnsi="Times New Roman" w:cs="Times New Roman"/>
+          <w:i/>
+          <w:iCs/>
+          <w:lang w:eastAsia="zh-CN"/>
+        </w:rPr>
+        <w:t>Statistics Canada</w:t>
+      </w:r>
+      <w:r>
+        <w:rPr>
+          <w:rFonts w:ascii="Times New Roman" w:eastAsia="Times New Roman" w:hAnsi="Times New Roman" w:cs="Times New Roman"/>
+          <w:lang w:eastAsia="zh-CN"/>
+        </w:rPr>
+        <w:t xml:space="preserve">, June 20, 2025. [Online]. Available: </w:t>
+      </w:r>
+      <w:hyperlink r:id="rId14" w:tgtFrame="_new" w:history="1">
+        <w:r>
+          <w:rPr>
+            <w:rFonts w:ascii="Times New Roman" w:eastAsia="Times New Roman" w:hAnsi="Times New Roman" w:cs="Times New Roman"/>
+            <w:color w:val="0000FF"/>
+            <w:u w:val="single"/>
+            <w:lang w:eastAsia="zh-CN"/>
+          </w:rPr>
+          <w:t>https://www150.statcan.gc.ca/t1/tbl1/en/tv.action?pid=1810020501</w:t>
+        </w:r>
+      </w:hyperlink>
+      <w:r>
+        <w:rPr>
+          <w:rFonts w:ascii="Times New Roman" w:eastAsia="Times New Roman" w:hAnsi="Times New Roman" w:cs="Times New Roman"/>
+          <w:lang w:eastAsia="zh-CN"/>
+        </w:rPr>
+        <w:t>. [Accessed: Jun. 20, 2025].</w:t>
+      </w:r>
+    </w:p>
+    <w:p>
+      <w:pPr>
+        <w:spacing w:before="100" w:beforeAutospacing="1" w:after="100" w:afterAutospacing="1" w:line="240" w:lineRule="auto"/>
+        <w:rPr>
+          <w:rFonts w:ascii="Times New Roman" w:eastAsia="Times New Roman" w:hAnsi="Times New Roman" w:cs="Times New Roman"/>
+          <w:lang w:eastAsia="zh-CN"/>
+        </w:rPr>
+      </w:pPr>
+      <w:r>
+        <w:rPr>
+          <w:rFonts w:ascii="Times New Roman" w:eastAsia="Times New Roman" w:hAnsi="Times New Roman" w:cs="Times New Roman"/>
+          <w:lang w:eastAsia="zh-CN"/>
+        </w:rPr>
+        <w:t xml:space="preserve">[7] J. MacFarlane, "Seeking affordability, young families flee Canada’s big cities for cheaper options," </w:t>
+      </w:r>
+      <w:r>
+        <w:rPr>
+          <w:rFonts w:ascii="Times New Roman" w:eastAsia="Times New Roman" w:hAnsi="Times New Roman" w:cs="Times New Roman"/>
+          <w:i/>
+          <w:iCs/>
+          <w:lang w:eastAsia="zh-CN"/>
+        </w:rPr>
+        <w:t>Yahoo Finance</w:t>
+      </w:r>
+      <w:r>
+        <w:rPr>
+          <w:rFonts w:ascii="Times New Roman" w:eastAsia="Times New Roman" w:hAnsi="Times New Roman" w:cs="Times New Roman"/>
+          <w:lang w:eastAsia="zh-CN"/>
+        </w:rPr>
+        <w:t xml:space="preserve">, May 27, 2024. [Online]. Available: </w:t>
+      </w:r>
+      <w:hyperlink r:id="rId15" w:tgtFrame="_new" w:history="1">
+        <w:r>
+          <w:rPr>
+            <w:rFonts w:ascii="Times New Roman" w:eastAsia="Times New Roman" w:hAnsi="Times New Roman" w:cs="Times New Roman"/>
+            <w:color w:val="0000FF"/>
+            <w:u w:val="single"/>
+            <w:lang w:eastAsia="zh-CN"/>
+          </w:rPr>
+          <w:t>https://ca.finance.yahoo.com/news/seeking-affordability-young-families-flee-canadas-big-cities-for-cheaper-options-192548346.html</w:t>
+        </w:r>
+      </w:hyperlink>
+      <w:r>
+        <w:rPr>
+          <w:rFonts w:ascii="Times New Roman" w:eastAsia="Times New Roman" w:hAnsi="Times New Roman" w:cs="Times New Roman"/>
+          <w:lang w:eastAsia="zh-CN"/>
+        </w:rPr>
+        <w:t>. [Accessed: Jun. 20, 2025].</w:t>
+      </w:r>
+    </w:p>
+    <w:p>
+      <w:pPr>
+        <w:pStyle w:val="NormalWeb"/>
+      </w:pPr>
+    </w:p>
+    <w:p>
+      <w:pPr>
+        <w:rPr>
+          <w:rFonts w:ascii="Times New Roman" w:hAnsi="Times New Roman" w:cs="Times New Roman"/>
+        </w:rPr>
+      </w:pPr>
+    </w:p>
+    <w:p>
+      <w:pPr>
+        <w:rPr>
+          <w:rFonts w:ascii="Times New Roman" w:hAnsi="Times New Roman" w:cs="Times New Roman"/>
+        </w:rPr>
+      </w:pPr>
+    </w:p>
     <w:sectPr>
       <w:pgSz w:w="12240" w:h="15840"/>
-      <w:pgMar w:top="1440" w:right="1440" w:bottom="1440" w:left="1440" w:header="720" w:footer="720" w:gutter="0"/>
+      <w:pgMar w:top="1440" w:right="1008" w:bottom="1440" w:left="1008" w:header="720" w:footer="720" w:gutter="0"/>
       <w:cols w:space="720"/>
       <w:docGrid w:linePitch="360"/>
     </w:sectPr>
@@ -845,7 +1492,7 @@
 </file>
 
 <file path=word/numbering.xml><?xml version="1.0" encoding="utf-8"?>
-<w:numbering xmlns:wpc="http://schemas.microsoft.com/office/word/2010/wordprocessingCanvas" xmlns:cx="http://schemas.microsoft.com/office/drawing/2014/chartex" xmlns:cx1="http://schemas.microsoft.com/office/drawing/2015/9/8/chartex" xmlns:cx2="http://schemas.microsoft.com/office/drawing/2015/10/21/chartex" xmlns:cx3="http://schemas.microsoft.com/office/drawing/2016/5/9/chartex" xmlns:cx4="http://schemas.microsoft.com/office/drawing/2016/5/10/chartex" xmlns:cx5="http://schemas.microsoft.com/office/drawing/2016/5/11/chartex" xmlns:cx6="http://schemas.microsoft.com/office/drawing/2016/5/12/chartex" xmlns:cx7="http://schemas.microsoft.com/office/drawing/2016/5/13/chartex" xmlns:cx8="http://schemas.microsoft.com/office/drawing/2016/5/14/chartex" xmlns:mc="http://schemas.openxmlformats.org/markup-compatibility/2006" xmlns:aink="http://schemas.microsoft.com/office/drawing/2016/ink" xmlns:am3d="http://schemas.microsoft.com/office/drawing/2017/model3d" xmlns:o="urn:schemas-microsoft-com:office:office" xmlns:oel="http://schemas.microsoft.com/office/2019/extlst" xmlns:r="http://schemas.openxmlformats.org/officeDocument/2006/relationships" xmlns:m="http://schemas.openxmlformats.org/officeDocument/2006/math" xmlns:v="urn:schemas-microsoft-com:vml" xmlns:wp14="http://schemas.microsoft.com/office/word/2010/wordprocessingDrawing" xmlns:wp="http://schemas.openxmlformats.org/drawingml/2006/wordprocessingDrawing" xmlns:w10="urn:schemas-microsoft-com:office:word" xmlns:w="http://schemas.openxmlformats.org/wordprocessingml/2006/main" xmlns:w14="http://schemas.microsoft.com/office/word/2010/wordml" xmlns:w15="http://schemas.microsoft.com/office/word/2012/wordml" xmlns:w16cex="http://schemas.microsoft.com/office/word/2018/wordml/cex" xmlns:w16cid="http://schemas.microsoft.com/office/word/2016/wordml/cid" xmlns:w16="http://schemas.microsoft.com/office/word/2018/wordml" xmlns:w16du="http://schemas.microsoft.com/office/word/2023/wordml/word16du" xmlns:w16sdtdh="http://schemas.microsoft.com/office/word/2020/wordml/sdtdatahash" xmlns:w16sdtfl="http://schemas.microsoft.com/office/word/2024/wordml/sdtformatlock" xmlns:w16se="http://schemas.microsoft.com/office/word/2015/wordml/symex" xmlns:wpg="http://schemas.microsoft.com/office/word/2010/wordprocessingGroup" xmlns:wpi="http://schemas.microsoft.com/office/word/2010/wordprocessingInk" xmlns:wne="http://schemas.microsoft.com/office/word/2006/wordml" xmlns:wps="http://schemas.microsoft.com/office/word/2010/wordprocessingShape" mc:Ignorable="w14 w15 w16se w16cid w16 w16cex w16sdtdh w16sdtfl w16du wp14">
+<w:numbering xmlns:wpc="http://schemas.microsoft.com/office/word/2010/wordprocessingCanvas" xmlns:cx="http://schemas.microsoft.com/office/drawing/2014/chartex" xmlns:cx1="http://schemas.microsoft.com/office/drawing/2015/9/8/chartex" xmlns:cx2="http://schemas.microsoft.com/office/drawing/2015/10/21/chartex" xmlns:cx3="http://schemas.microsoft.com/office/drawing/2016/5/9/chartex" xmlns:cx4="http://schemas.microsoft.com/office/drawing/2016/5/10/chartex" xmlns:cx5="http://schemas.microsoft.com/office/drawing/2016/5/11/chartex" xmlns:cx6="http://schemas.microsoft.com/office/drawing/2016/5/12/chartex" xmlns:cx7="http://schemas.microsoft.com/office/drawing/2016/5/13/chartex" xmlns:cx8="http://schemas.microsoft.com/office/drawing/2016/5/14/chartex" xmlns:mc="http://schemas.openxmlformats.org/markup-compatibility/2006" xmlns:aink="http://schemas.microsoft.com/office/drawing/2016/ink" xmlns:am3d="http://schemas.microsoft.com/office/drawing/2017/model3d" xmlns:o="urn:schemas-microsoft-com:office:office" xmlns:r="http://schemas.openxmlformats.org/officeDocument/2006/relationships" xmlns:m="http://schemas.openxmlformats.org/officeDocument/2006/math" xmlns:v="urn:schemas-microsoft-com:vml" xmlns:wp14="http://schemas.microsoft.com/office/word/2010/wordprocessingDrawing" xmlns:wp="http://schemas.openxmlformats.org/drawingml/2006/wordprocessingDrawing" xmlns:w10="urn:schemas-microsoft-com:office:word" xmlns:w="http://schemas.openxmlformats.org/wordprocessingml/2006/main" xmlns:w14="http://schemas.microsoft.com/office/word/2010/wordml" xmlns:w15="http://schemas.microsoft.com/office/word/2012/wordml" xmlns:w16cex="http://schemas.microsoft.com/office/word/2018/wordml/cex" xmlns:w16cid="http://schemas.microsoft.com/office/word/2016/wordml/cid" xmlns:w16="http://schemas.microsoft.com/office/word/2018/wordml" xmlns:w16sdtdh="http://schemas.microsoft.com/office/word/2020/wordml/sdtdatahash" xmlns:w16se="http://schemas.microsoft.com/office/word/2015/wordml/symex" xmlns:wpg="http://schemas.microsoft.com/office/word/2010/wordprocessingGroup" xmlns:wpi="http://schemas.microsoft.com/office/word/2010/wordprocessingInk" xmlns:wne="http://schemas.microsoft.com/office/word/2006/wordml" xmlns:wps="http://schemas.microsoft.com/office/word/2010/wordprocessingShape" mc:Ignorable="w14 w15 w16se w16cid w16 w16cex w16sdtdh wp14">
   <w:abstractNum w:abstractNumId="0" w15:restartNumberingAfterBreak="0">
     <w:nsid w:val="21B8F58B"/>
     <w:multiLevelType w:val="hybridMultilevel"/>
@@ -959,14 +1606,14 @@
       </w:rPr>
     </w:lvl>
   </w:abstractNum>
-  <w:num w:numId="1" w16cid:durableId="1720518720">
+  <w:num w:numId="1">
     <w:abstractNumId w:val="0"/>
   </w:num>
 </w:numbering>
 </file>
 
 <file path=word/styles.xml><?xml version="1.0" encoding="utf-8"?>
-<w:styles xmlns:mc="http://schemas.openxmlformats.org/markup-compatibility/2006" xmlns:r="http://schemas.openxmlformats.org/officeDocument/2006/relationships" xmlns:w="http://schemas.openxmlformats.org/wordprocessingml/2006/main" xmlns:w14="http://schemas.microsoft.com/office/word/2010/wordml" xmlns:w15="http://schemas.microsoft.com/office/word/2012/wordml" xmlns:w16cex="http://schemas.microsoft.com/office/word/2018/wordml/cex" xmlns:w16cid="http://schemas.microsoft.com/office/word/2016/wordml/cid" xmlns:w16="http://schemas.microsoft.com/office/word/2018/wordml" xmlns:w16du="http://schemas.microsoft.com/office/word/2023/wordml/word16du" xmlns:w16sdtdh="http://schemas.microsoft.com/office/word/2020/wordml/sdtdatahash" xmlns:w16sdtfl="http://schemas.microsoft.com/office/word/2024/wordml/sdtformatlock" xmlns:w16se="http://schemas.microsoft.com/office/word/2015/wordml/symex" mc:Ignorable="w14 w15 w16se w16cid w16 w16cex w16sdtdh w16sdtfl w16du">
+<w:styles xmlns:mc="http://schemas.openxmlformats.org/markup-compatibility/2006" xmlns:r="http://schemas.openxmlformats.org/officeDocument/2006/relationships" xmlns:w="http://schemas.openxmlformats.org/wordprocessingml/2006/main" xmlns:w14="http://schemas.microsoft.com/office/word/2010/wordml" xmlns:w15="http://schemas.microsoft.com/office/word/2012/wordml" xmlns:w16cex="http://schemas.microsoft.com/office/word/2018/wordml/cex" xmlns:w16cid="http://schemas.microsoft.com/office/word/2016/wordml/cid" xmlns:w16="http://schemas.microsoft.com/office/word/2018/wordml" xmlns:w16sdtdh="http://schemas.microsoft.com/office/word/2020/wordml/sdtdatahash" xmlns:w16se="http://schemas.microsoft.com/office/word/2015/wordml/symex" mc:Ignorable="w14 w15 w16se w16cid w16 w16cex w16sdtdh">
   <w:docDefaults>
     <w:rPrDefault>
       <w:rPr>
@@ -1866,6 +2513,73 @@
       <w:szCs w:val="18"/>
     </w:rPr>
   </w:style>
+  <w:style w:type="paragraph" w:styleId="NormalWeb">
+    <w:name w:val="Normal (Web)"/>
+    <w:basedOn w:val="Normal"/>
+    <w:uiPriority w:val="99"/>
+    <w:semiHidden/>
+    <w:unhideWhenUsed/>
+    <w:rsid w:val="003B1C77"/>
+    <w:pPr>
+      <w:spacing w:before="100" w:beforeAutospacing="1" w:after="100" w:afterAutospacing="1" w:line="240" w:lineRule="auto"/>
+    </w:pPr>
+    <w:rPr>
+      <w:rFonts w:ascii="Times New Roman" w:eastAsia="Times New Roman" w:hAnsi="Times New Roman" w:cs="Times New Roman"/>
+      <w:lang w:eastAsia="zh-CN"/>
+    </w:rPr>
+  </w:style>
+  <w:style w:type="character" w:styleId="Strong">
+    <w:name w:val="Strong"/>
+    <w:basedOn w:val="DefaultParagraphFont"/>
+    <w:uiPriority w:val="22"/>
+    <w:qFormat/>
+    <w:rsid w:val="003B1C77"/>
+    <w:rPr>
+      <w:b/>
+      <w:bCs/>
+    </w:rPr>
+  </w:style>
+  <w:style w:type="character" w:styleId="Emphasis">
+    <w:name w:val="Emphasis"/>
+    <w:basedOn w:val="DefaultParagraphFont"/>
+    <w:uiPriority w:val="20"/>
+    <w:qFormat/>
+    <w:rsid w:val="003B1C77"/>
+    <w:rPr>
+      <w:i/>
+      <w:iCs/>
+    </w:rPr>
+  </w:style>
+  <w:style w:type="character" w:styleId="UnresolvedMention">
+    <w:name w:val="Unresolved Mention"/>
+    <w:basedOn w:val="DefaultParagraphFont"/>
+    <w:uiPriority w:val="99"/>
+    <w:semiHidden/>
+    <w:unhideWhenUsed/>
+    <w:rsid w:val="00C173FD"/>
+    <w:rPr>
+      <w:color w:val="605E5C"/>
+      <w:shd w:val="clear" w:color="auto" w:fill="E1DFDD"/>
+    </w:rPr>
+  </w:style>
+  <w:style w:type="paragraph" w:styleId="Date">
+    <w:name w:val="Date"/>
+    <w:basedOn w:val="Normal"/>
+    <w:next w:val="Normal"/>
+    <w:link w:val="DateChar"/>
+    <w:uiPriority w:val="99"/>
+    <w:semiHidden/>
+    <w:unhideWhenUsed/>
+    <w:rsid w:val="00C173FD"/>
+  </w:style>
+  <w:style w:type="character" w:customStyle="1" w:styleId="DateChar">
+    <w:name w:val="Date Char"/>
+    <w:basedOn w:val="DefaultParagraphFont"/>
+    <w:link w:val="Date"/>
+    <w:uiPriority w:val="99"/>
+    <w:semiHidden/>
+    <w:rsid w:val="00C173FD"/>
+  </w:style>
 </w:styles>
 </file>
 

</xml_diff>

<commit_message>
minor font change on report. minor comments added
</commit_message>
<xml_diff>
--- a/ENSF_692_Project_Report_Group7.docx
+++ b/ENSF_692_Project_Report_Group7.docx
@@ -1,6 +1,6 @@
 
 <file path=word/document.xml><?xml version="1.0" encoding="utf-8"?>
-<w:document xmlns:wpc="http://schemas.microsoft.com/office/word/2010/wordprocessingCanvas" xmlns:cx="http://schemas.microsoft.com/office/drawing/2014/chartex" xmlns:cx1="http://schemas.microsoft.com/office/drawing/2015/9/8/chartex" xmlns:cx2="http://schemas.microsoft.com/office/drawing/2015/10/21/chartex" xmlns:cx3="http://schemas.microsoft.com/office/drawing/2016/5/9/chartex" xmlns:cx4="http://schemas.microsoft.com/office/drawing/2016/5/10/chartex" xmlns:cx5="http://schemas.microsoft.com/office/drawing/2016/5/11/chartex" xmlns:cx6="http://schemas.microsoft.com/office/drawing/2016/5/12/chartex" xmlns:cx7="http://schemas.microsoft.com/office/drawing/2016/5/13/chartex" xmlns:cx8="http://schemas.microsoft.com/office/drawing/2016/5/14/chartex" xmlns:mc="http://schemas.openxmlformats.org/markup-compatibility/2006" xmlns:aink="http://schemas.microsoft.com/office/drawing/2016/ink" xmlns:am3d="http://schemas.microsoft.com/office/drawing/2017/model3d" xmlns:o="urn:schemas-microsoft-com:office:office" xmlns:oel="http://schemas.microsoft.com/office/2019/extlst" xmlns:r="http://schemas.openxmlformats.org/officeDocument/2006/relationships" xmlns:m="http://schemas.openxmlformats.org/officeDocument/2006/math" xmlns:v="urn:schemas-microsoft-com:vml" xmlns:wp14="http://schemas.microsoft.com/office/word/2010/wordprocessingDrawing" xmlns:wp="http://schemas.openxmlformats.org/drawingml/2006/wordprocessingDrawing" xmlns:w10="urn:schemas-microsoft-com:office:word" xmlns:w="http://schemas.openxmlformats.org/wordprocessingml/2006/main" xmlns:w14="http://schemas.microsoft.com/office/word/2010/wordml" xmlns:w15="http://schemas.microsoft.com/office/word/2012/wordml" xmlns:w16cex="http://schemas.microsoft.com/office/word/2018/wordml/cex" xmlns:w16cid="http://schemas.microsoft.com/office/word/2016/wordml/cid" xmlns:w16="http://schemas.microsoft.com/office/word/2018/wordml" xmlns:w16du="http://schemas.microsoft.com/office/word/2023/wordml/word16du" xmlns:w16sdtdh="http://schemas.microsoft.com/office/word/2020/wordml/sdtdatahash" xmlns:w16sdtfl="http://schemas.microsoft.com/office/word/2024/wordml/sdtformatlock" xmlns:w16se="http://schemas.microsoft.com/office/word/2015/wordml/symex" xmlns:wpg="http://schemas.microsoft.com/office/word/2010/wordprocessingGroup" xmlns:wpi="http://schemas.microsoft.com/office/word/2010/wordprocessingInk" xmlns:wne="http://schemas.microsoft.com/office/word/2006/wordml" xmlns:wps="http://schemas.microsoft.com/office/word/2010/wordprocessingShape" mc:Ignorable="w14 w15 w16se w16cid w16 w16cex w16sdtdh w16sdtfl w16du wp14">
+<w:document xmlns:wpc="http://schemas.microsoft.com/office/word/2010/wordprocessingCanvas" xmlns:cx="http://schemas.microsoft.com/office/drawing/2014/chartex" xmlns:cx1="http://schemas.microsoft.com/office/drawing/2015/9/8/chartex" xmlns:cx2="http://schemas.microsoft.com/office/drawing/2015/10/21/chartex" xmlns:cx3="http://schemas.microsoft.com/office/drawing/2016/5/9/chartex" xmlns:cx4="http://schemas.microsoft.com/office/drawing/2016/5/10/chartex" xmlns:cx5="http://schemas.microsoft.com/office/drawing/2016/5/11/chartex" xmlns:cx6="http://schemas.microsoft.com/office/drawing/2016/5/12/chartex" xmlns:cx7="http://schemas.microsoft.com/office/drawing/2016/5/13/chartex" xmlns:cx8="http://schemas.microsoft.com/office/drawing/2016/5/14/chartex" xmlns:mc="http://schemas.openxmlformats.org/markup-compatibility/2006" xmlns:aink="http://schemas.microsoft.com/office/drawing/2016/ink" xmlns:am3d="http://schemas.microsoft.com/office/drawing/2017/model3d" xmlns:o="urn:schemas-microsoft-com:office:office" xmlns:r="http://schemas.openxmlformats.org/officeDocument/2006/relationships" xmlns:m="http://schemas.openxmlformats.org/officeDocument/2006/math" xmlns:v="urn:schemas-microsoft-com:vml" xmlns:wp14="http://schemas.microsoft.com/office/word/2010/wordprocessingDrawing" xmlns:wp="http://schemas.openxmlformats.org/drawingml/2006/wordprocessingDrawing" xmlns:w10="urn:schemas-microsoft-com:office:word" xmlns:w="http://schemas.openxmlformats.org/wordprocessingml/2006/main" xmlns:w14="http://schemas.microsoft.com/office/word/2010/wordml" xmlns:w15="http://schemas.microsoft.com/office/word/2012/wordml" xmlns:w16cex="http://schemas.microsoft.com/office/word/2018/wordml/cex" xmlns:w16cid="http://schemas.microsoft.com/office/word/2016/wordml/cid" xmlns:w16="http://schemas.microsoft.com/office/word/2018/wordml" xmlns:w16sdtdh="http://schemas.microsoft.com/office/word/2020/wordml/sdtdatahash" xmlns:w16se="http://schemas.microsoft.com/office/word/2015/wordml/symex" xmlns:wpg="http://schemas.microsoft.com/office/word/2010/wordprocessingGroup" xmlns:wpi="http://schemas.microsoft.com/office/word/2010/wordprocessingInk" xmlns:wne="http://schemas.microsoft.com/office/word/2006/wordml" xmlns:wps="http://schemas.microsoft.com/office/word/2010/wordprocessingShape" mc:Ignorable="w14 w15 w16se w16cid w16 w16cex w16sdtdh wp14">
   <w:body>
     <w:p>
       <w:pPr>
@@ -284,6 +284,9 @@
         <w:t>Population</w:t>
       </w:r>
       <w:r>
+        <w:rPr>
+          <w:rFonts w:ascii="Times New Roman" w:hAnsi="Times New Roman" w:cs="Times New Roman"/>
+        </w:rPr>
         <w:t>: Quarterly estimates of the population in different provinces.</w:t>
       </w:r>
       <w:r>
@@ -319,6 +322,9 @@
         <w:t xml:space="preserve"> force characteristics</w:t>
       </w:r>
       <w:r>
+        <w:rPr>
+          <w:rFonts w:ascii="Times New Roman" w:hAnsi="Times New Roman" w:cs="Times New Roman"/>
+        </w:rPr>
         <w:t>: Data on employment rates and workforce characteristics.</w:t>
       </w:r>
       <w:r>
@@ -346,6 +352,9 @@
         <w:t>Wages/Salaries</w:t>
       </w:r>
       <w:r>
+        <w:rPr>
+          <w:rFonts w:ascii="Times New Roman" w:hAnsi="Times New Roman" w:cs="Times New Roman"/>
+        </w:rPr>
         <w:t>: Monthly data on wages, salaries, and employer contributions.</w:t>
       </w:r>
       <w:r>
@@ -376,10 +385,7 @@
         <w:rPr>
           <w:rFonts w:ascii="Times New Roman" w:hAnsi="Times New Roman" w:cs="Times New Roman"/>
         </w:rPr>
-        <w:t>:</w:t>
-      </w:r>
-      <w:r>
-        <w:t xml:space="preserve"> Monthly changes in the cost of living.</w:t>
+        <w:t>: Monthly changes in the cost of living.</w:t>
       </w:r>
       <w:r>
         <w:rPr>
@@ -406,6 +412,9 @@
         <w:t>Housing index</w:t>
       </w:r>
       <w:r>
+        <w:rPr>
+          <w:rFonts w:ascii="Times New Roman" w:hAnsi="Times New Roman" w:cs="Times New Roman"/>
+        </w:rPr>
         <w:t>: Monthly index tracking changes in housing prices.</w:t>
       </w:r>
       <w:r>
@@ -600,27 +609,42 @@
     <w:p>
       <w:pPr>
         <w:pStyle w:val="Style1"/>
-      </w:pPr>
-      <w:r>
-        <w:t>The program is designed to interact with the user through a Command-Line Interface (CLI). It guides users through various stages of data exploration, allowing them to make specific choices for provinces, time periods, and datasets.</w:t>
-      </w:r>
-      <w:r>
-        <w:t xml:space="preserve"> Please find the demo video on </w:t>
+        <w:rPr>
+          <w:rFonts w:cs="Times New Roman"/>
+        </w:rPr>
+      </w:pPr>
+      <w:r>
+        <w:rPr>
+          <w:rFonts w:cs="Times New Roman"/>
+        </w:rPr>
+        <w:t xml:space="preserve">The program is designed to interact with the user through a Command-Line Interface (CLI). It guides users through various stages of data exploration, allowing them to make specific choices for provinces, time periods, and datasets. Please find the demo video on </w:t>
       </w:r>
       <w:proofErr w:type="spellStart"/>
       <w:r>
+        <w:rPr>
+          <w:rFonts w:cs="Times New Roman"/>
+        </w:rPr>
         <w:t>Github</w:t>
       </w:r>
       <w:proofErr w:type="spellEnd"/>
       <w:r>
+        <w:rPr>
+          <w:rFonts w:cs="Times New Roman"/>
+        </w:rPr>
         <w:t>.</w:t>
       </w:r>
     </w:p>
     <w:p>
       <w:pPr>
         <w:pStyle w:val="Heading2"/>
-      </w:pPr>
-      <w:r>
+        <w:rPr>
+          <w:rFonts w:ascii="Times New Roman" w:hAnsi="Times New Roman" w:cs="Times New Roman"/>
+        </w:rPr>
+      </w:pPr>
+      <w:r>
+        <w:rPr>
+          <w:rFonts w:ascii="Times New Roman" w:hAnsi="Times New Roman" w:cs="Times New Roman"/>
+        </w:rPr>
         <w:t>Primary Flow</w:t>
       </w:r>
     </w:p>
@@ -702,21 +726,7 @@
           <w:rFonts w:ascii="Times New Roman" w:eastAsia="Times New Roman" w:hAnsi="Times New Roman" w:cs="Times New Roman"/>
           <w:lang w:eastAsia="zh-CN"/>
         </w:rPr>
-        <w:t>demonstration that proves the claims made in the referenced article. The migration and housing price trends of specific provinces (e.g., BC, ON, AB</w:t>
-      </w:r>
-      <w:r>
-        <w:rPr>
-          <w:rFonts w:ascii="Times New Roman" w:eastAsia="Times New Roman" w:hAnsi="Times New Roman" w:cs="Times New Roman"/>
-          <w:lang w:eastAsia="zh-CN"/>
-        </w:rPr>
-        <w:t>, SK</w:t>
-      </w:r>
-      <w:r>
-        <w:rPr>
-          <w:rFonts w:ascii="Times New Roman" w:eastAsia="Times New Roman" w:hAnsi="Times New Roman" w:cs="Times New Roman"/>
-          <w:lang w:eastAsia="zh-CN"/>
-        </w:rPr>
-        <w:t>) are analyzed and presented through graphical visualizations.</w:t>
+        <w:t>demonstration that proves the claims made in the referenced article. The migration and housing price trends of specific provinces (e.g., BC, ON, AB, SK) are analyzed and presented through graphical visualizations.</w:t>
       </w:r>
       <w:r>
         <w:rPr>
@@ -744,56 +754,7 @@
           <w:rFonts w:ascii="Times New Roman" w:eastAsia="Times New Roman" w:hAnsi="Times New Roman" w:cs="Times New Roman"/>
           <w:lang w:eastAsia="zh-CN"/>
         </w:rPr>
-        <w:t xml:space="preserve">Correlation Analysis: </w:t>
-      </w:r>
-      <w:r>
-        <w:rPr>
-          <w:rFonts w:ascii="Times New Roman" w:eastAsia="Times New Roman" w:hAnsi="Times New Roman" w:cs="Times New Roman"/>
-          <w:lang w:eastAsia="zh-CN"/>
-        </w:rPr>
-        <w:t>A</w:t>
-      </w:r>
-      <w:r>
-        <w:rPr>
-          <w:rFonts w:ascii="Times New Roman" w:eastAsia="Times New Roman" w:hAnsi="Times New Roman" w:cs="Times New Roman"/>
-          <w:lang w:eastAsia="zh-CN"/>
-        </w:rPr>
-        <w:t>naly</w:t>
-      </w:r>
-      <w:r>
-        <w:rPr>
-          <w:rFonts w:ascii="Times New Roman" w:eastAsia="Times New Roman" w:hAnsi="Times New Roman" w:cs="Times New Roman"/>
-          <w:lang w:eastAsia="zh-CN"/>
-        </w:rPr>
-        <w:t>sis of</w:t>
-      </w:r>
-      <w:r>
-        <w:rPr>
-          <w:rFonts w:ascii="Times New Roman" w:eastAsia="Times New Roman" w:hAnsi="Times New Roman" w:cs="Times New Roman"/>
-          <w:lang w:eastAsia="zh-CN"/>
-        </w:rPr>
-        <w:t xml:space="preserve"> the correlation between net-migration and housing prices across provinces. The program calculates and displays correlation coefficients for </w:t>
-      </w:r>
-      <w:r>
-        <w:rPr>
-          <w:rFonts w:ascii="Times New Roman" w:eastAsia="Times New Roman" w:hAnsi="Times New Roman" w:cs="Times New Roman"/>
-          <w:lang w:eastAsia="zh-CN"/>
-        </w:rPr>
-        <w:t>all the</w:t>
-      </w:r>
-      <w:r>
-        <w:rPr>
-          <w:rFonts w:ascii="Times New Roman" w:eastAsia="Times New Roman" w:hAnsi="Times New Roman" w:cs="Times New Roman"/>
-          <w:lang w:eastAsia="zh-CN"/>
-        </w:rPr>
-        <w:t xml:space="preserve"> provinces</w:t>
-      </w:r>
-      <w:r>
-        <w:rPr>
-          <w:rFonts w:ascii="Times New Roman" w:eastAsia="Times New Roman" w:hAnsi="Times New Roman" w:cs="Times New Roman"/>
-          <w:lang w:eastAsia="zh-CN"/>
-        </w:rPr>
-        <w:t>.</w:t>
+        <w:t>Correlation Analysis: Analysis of the correlation between net-migration and housing prices across provinces. The program calculates and displays correlation coefficients for all the provinces.</w:t>
       </w:r>
       <w:r>
         <w:rPr>
@@ -901,7 +862,14 @@
           <w:rFonts w:ascii="Times New Roman" w:eastAsia="Times New Roman" w:hAnsi="Times New Roman" w:cs="Times New Roman"/>
           <w:lang w:eastAsia="zh-CN"/>
         </w:rPr>
-        <w:t>Generate comparison graphs for their selected data, enabling a deeper understanding of migration trends and influencing factors.</w:t>
+        <w:t xml:space="preserve">Generate comparison graphs for their selected data, enabling a deeper understanding of </w:t>
+      </w:r>
+      <w:r>
+        <w:rPr>
+          <w:rFonts w:ascii="Times New Roman" w:eastAsia="Times New Roman" w:hAnsi="Times New Roman" w:cs="Times New Roman"/>
+          <w:lang w:eastAsia="zh-CN"/>
+        </w:rPr>
+        <w:t>the data.</w:t>
       </w:r>
     </w:p>
     <w:p>
@@ -953,7 +921,13 @@
         <w:t xml:space="preserve"> of conclusions, showcasing key findings. The user is shown which provinces are seeing the most migration and what factors (e.g., wages, housing prices) are driving these trends.</w:t>
       </w:r>
     </w:p>
-    <w:p/>
+    <w:p>
+      <w:pPr>
+        <w:rPr>
+          <w:rFonts w:ascii="Times New Roman" w:hAnsi="Times New Roman" w:cs="Times New Roman"/>
+        </w:rPr>
+      </w:pPr>
+    </w:p>
     <w:p>
       <w:pPr>
         <w:pStyle w:val="Heading2"/>
@@ -965,51 +939,30 @@
         <w:rPr>
           <w:rFonts w:ascii="Times New Roman" w:hAnsi="Times New Roman" w:cs="Times New Roman"/>
         </w:rPr>
-        <w:t>I</w:t>
-      </w:r>
-      <w:r>
-        <w:rPr>
-          <w:rFonts w:ascii="Times New Roman" w:hAnsi="Times New Roman" w:cs="Times New Roman"/>
-        </w:rPr>
-        <w:t>nput/</w:t>
-      </w:r>
-      <w:r>
-        <w:rPr>
-          <w:rFonts w:ascii="Times New Roman" w:hAnsi="Times New Roman" w:cs="Times New Roman"/>
-        </w:rPr>
-        <w:t>O</w:t>
-      </w:r>
-      <w:r>
-        <w:rPr>
-          <w:rFonts w:ascii="Times New Roman" w:hAnsi="Times New Roman" w:cs="Times New Roman"/>
-        </w:rPr>
-        <w:t>utput</w:t>
-      </w:r>
-      <w:r>
-        <w:rPr>
-          <w:rFonts w:ascii="Times New Roman" w:hAnsi="Times New Roman" w:cs="Times New Roman"/>
-        </w:rPr>
-        <w:t xml:space="preserve"> Example</w:t>
+        <w:t>Input/Output Example</w:t>
       </w:r>
     </w:p>
     <w:p>
       <w:pPr>
         <w:pStyle w:val="Heading3"/>
-      </w:pPr>
-      <w:r>
-        <w:rPr>
-          <w:lang w:eastAsia="zh-CN"/>
-        </w:rPr>
-        <w:t>Interactive Exploration</w:t>
-      </w:r>
-      <w:r>
-        <w:rPr>
-          <w:lang w:eastAsia="zh-CN"/>
-        </w:rPr>
-        <w:t xml:space="preserve"> Example</w:t>
-      </w:r>
-    </w:p>
-    <w:p>
+        <w:rPr>
+          <w:rFonts w:ascii="Times New Roman" w:hAnsi="Times New Roman" w:cs="Times New Roman"/>
+        </w:rPr>
+      </w:pPr>
+      <w:r>
+        <w:rPr>
+          <w:rFonts w:ascii="Times New Roman" w:hAnsi="Times New Roman" w:cs="Times New Roman"/>
+          <w:lang w:eastAsia="zh-CN"/>
+        </w:rPr>
+        <w:t>Interactive Exploration Example</w:t>
+      </w:r>
+    </w:p>
+    <w:p>
+      <w:pPr>
+        <w:rPr>
+          <w:rFonts w:ascii="Times New Roman" w:hAnsi="Times New Roman" w:cs="Times New Roman"/>
+        </w:rPr>
+      </w:pPr>
       <w:r>
         <w:rPr>
           <w:rFonts w:ascii="Times New Roman" w:hAnsi="Times New Roman" w:cs="Times New Roman"/>
@@ -1032,13 +985,7 @@
         <w:rPr>
           <w:rFonts w:ascii="Times New Roman" w:hAnsi="Times New Roman" w:cs="Times New Roman"/>
         </w:rPr>
-        <w:t xml:space="preserve"> </w:t>
-      </w:r>
-      <w:r>
-        <w:rPr>
-          <w:rFonts w:ascii="Times New Roman" w:hAnsi="Times New Roman" w:cs="Times New Roman"/>
-        </w:rPr>
-        <w:t xml:space="preserve">Input validation is added for the user to re-enter an input when </w:t>
+        <w:t xml:space="preserve"> Input validation is added for the user to re-enter an input when </w:t>
       </w:r>
       <w:r>
         <w:rPr>
@@ -1259,37 +1206,7 @@
         <w:rPr>
           <w:rFonts w:ascii="Times New Roman" w:hAnsi="Times New Roman" w:cs="Times New Roman"/>
         </w:rPr>
-        <w:t xml:space="preserve">Figure </w:t>
-      </w:r>
-      <w:r>
-        <w:rPr>
-          <w:rFonts w:ascii="Times New Roman" w:hAnsi="Times New Roman" w:cs="Times New Roman"/>
-        </w:rPr>
-        <w:t>2</w:t>
-      </w:r>
-      <w:r>
-        <w:rPr>
-          <w:rFonts w:ascii="Times New Roman" w:hAnsi="Times New Roman" w:cs="Times New Roman"/>
-        </w:rPr>
-        <w:t xml:space="preserve">: </w:t>
-      </w:r>
-      <w:r>
-        <w:rPr>
-          <w:rFonts w:ascii="Times New Roman" w:hAnsi="Times New Roman" w:cs="Times New Roman"/>
-        </w:rPr>
-        <w:t>Output graph of the</w:t>
-      </w:r>
-      <w:r>
-        <w:rPr>
-          <w:rFonts w:ascii="Times New Roman" w:hAnsi="Times New Roman" w:cs="Times New Roman"/>
-        </w:rPr>
-        <w:t xml:space="preserve"> Interactive Exploration</w:t>
-      </w:r>
-      <w:r>
-        <w:rPr>
-          <w:rFonts w:ascii="Times New Roman" w:hAnsi="Times New Roman" w:cs="Times New Roman"/>
-        </w:rPr>
-        <w:t>. Average Monthly Wage compare among 4 provinces during 2 different time periods.</w:t>
+        <w:t>Figure 2: Output graph of the Interactive Exploration. Average Monthly Wage compare among 4 provinces during 2 different time periods.</w:t>
       </w:r>
     </w:p>
     <w:p>
@@ -1303,26 +1220,16 @@
       <w:pPr>
         <w:pStyle w:val="Heading3"/>
         <w:rPr>
-          <w:lang w:eastAsia="zh-CN"/>
-        </w:rPr>
-      </w:pPr>
-      <w:r>
-        <w:rPr>
-          <w:lang w:eastAsia="zh-CN"/>
-        </w:rPr>
-        <w:t>Proving Article Claims</w:t>
-      </w:r>
-      <w:r>
-        <w:rPr>
-          <w:lang w:eastAsia="zh-CN"/>
-        </w:rPr>
-        <w:t xml:space="preserve"> </w:t>
-      </w:r>
-      <w:r>
-        <w:rPr>
-          <w:lang w:eastAsia="zh-CN"/>
-        </w:rPr>
-        <w:t>Example</w:t>
+          <w:rFonts w:ascii="Times New Roman" w:hAnsi="Times New Roman" w:cs="Times New Roman"/>
+          <w:lang w:eastAsia="zh-CN"/>
+        </w:rPr>
+      </w:pPr>
+      <w:r>
+        <w:rPr>
+          <w:rFonts w:ascii="Times New Roman" w:hAnsi="Times New Roman" w:cs="Times New Roman"/>
+          <w:lang w:eastAsia="zh-CN"/>
+        </w:rPr>
+        <w:t>Proving Article Claims Example</w:t>
       </w:r>
     </w:p>
     <w:p>
@@ -1377,113 +1284,91 @@
         <w:rPr>
           <w:rFonts w:ascii="Times New Roman" w:hAnsi="Times New Roman" w:cs="Times New Roman"/>
         </w:rPr>
-        <w:t xml:space="preserve"> </w:t>
+        <w:t xml:space="preserve"> in particular is produced by the following procedure</w:t>
+      </w:r>
+      <w:r>
+        <w:rPr>
+          <w:rFonts w:ascii="Times New Roman" w:hAnsi="Times New Roman" w:cs="Times New Roman"/>
+        </w:rPr>
+        <w:t>:</w:t>
+      </w:r>
+    </w:p>
+    <w:p>
+      <w:pPr>
+        <w:rPr>
+          <w:rFonts w:ascii="Times New Roman" w:hAnsi="Times New Roman" w:cs="Times New Roman"/>
+        </w:rPr>
+      </w:pPr>
+      <w:r>
+        <w:rPr>
+          <w:rFonts w:ascii="Times New Roman" w:hAnsi="Times New Roman" w:cs="Times New Roman"/>
+        </w:rPr>
+        <w:br/>
+      </w:r>
+      <w:r>
+        <w:rPr>
+          <w:rFonts w:ascii="Times New Roman" w:hAnsi="Times New Roman" w:cs="Times New Roman"/>
+        </w:rPr>
+        <w:t xml:space="preserve">1. </w:t>
+      </w:r>
+      <w:r>
+        <w:rPr>
+          <w:rFonts w:ascii="Times New Roman" w:hAnsi="Times New Roman" w:cs="Times New Roman"/>
+        </w:rPr>
+        <w:t>Filter the merged data frame by the province of interest (e.g. AB, BC).</w:t>
+      </w:r>
+    </w:p>
+    <w:p>
+      <w:pPr>
+        <w:rPr>
+          <w:rFonts w:ascii="Times New Roman" w:hAnsi="Times New Roman" w:cs="Times New Roman"/>
+        </w:rPr>
+      </w:pPr>
+      <w:r>
+        <w:rPr>
+          <w:rFonts w:ascii="Times New Roman" w:hAnsi="Times New Roman" w:cs="Times New Roman"/>
+        </w:rPr>
+        <w:t xml:space="preserve">2. </w:t>
+      </w:r>
+      <w:r>
+        <w:rPr>
+          <w:rFonts w:ascii="Times New Roman" w:hAnsi="Times New Roman" w:cs="Times New Roman"/>
+        </w:rPr>
+        <w:t>Filter the merged data frame by the net migrants sub column.</w:t>
+      </w:r>
+    </w:p>
+    <w:p>
+      <w:pPr>
+        <w:rPr>
+          <w:rFonts w:ascii="Times New Roman" w:hAnsi="Times New Roman" w:cs="Times New Roman"/>
+        </w:rPr>
+      </w:pPr>
+      <w:r>
+        <w:rPr>
+          <w:rFonts w:ascii="Times New Roman" w:hAnsi="Times New Roman" w:cs="Times New Roman"/>
+        </w:rPr>
+        <w:t xml:space="preserve">3. </w:t>
+      </w:r>
+      <w:r>
+        <w:rPr>
+          <w:rFonts w:ascii="Times New Roman" w:hAnsi="Times New Roman" w:cs="Times New Roman"/>
+        </w:rPr>
+        <w:t xml:space="preserve">Create two sub data </w:t>
       </w:r>
       <w:proofErr w:type="gramStart"/>
       <w:r>
         <w:rPr>
           <w:rFonts w:ascii="Times New Roman" w:hAnsi="Times New Roman" w:cs="Times New Roman"/>
         </w:rPr>
-        <w:t>in particular is</w:t>
+        <w:t>frame</w:t>
       </w:r>
       <w:proofErr w:type="gramEnd"/>
       <w:r>
         <w:rPr>
           <w:rFonts w:ascii="Times New Roman" w:hAnsi="Times New Roman" w:cs="Times New Roman"/>
         </w:rPr>
-        <w:t xml:space="preserve"> produced by the following procedure</w:t>
-      </w:r>
-      <w:r>
-        <w:rPr>
-          <w:rFonts w:ascii="Times New Roman" w:hAnsi="Times New Roman" w:cs="Times New Roman"/>
-        </w:rPr>
-        <w:t>:</w:t>
-      </w:r>
-    </w:p>
-    <w:p>
-      <w:pPr>
-        <w:rPr>
-          <w:rFonts w:ascii="Times New Roman" w:hAnsi="Times New Roman" w:cs="Times New Roman"/>
-        </w:rPr>
-      </w:pPr>
-      <w:r>
-        <w:rPr>
-          <w:rFonts w:ascii="Times New Roman" w:hAnsi="Times New Roman" w:cs="Times New Roman"/>
-        </w:rPr>
-        <w:br/>
-      </w:r>
-      <w:r>
-        <w:rPr>
-          <w:rFonts w:ascii="Times New Roman" w:hAnsi="Times New Roman" w:cs="Times New Roman"/>
-        </w:rPr>
-        <w:t xml:space="preserve">1. </w:t>
-      </w:r>
-      <w:r>
-        <w:rPr>
-          <w:rFonts w:ascii="Times New Roman" w:hAnsi="Times New Roman" w:cs="Times New Roman"/>
-        </w:rPr>
-        <w:t>Filter the merged data frame by the province of interest (e.g. AB, BC).</w:t>
-      </w:r>
-    </w:p>
-    <w:p>
-      <w:pPr>
-        <w:rPr>
-          <w:rFonts w:ascii="Times New Roman" w:hAnsi="Times New Roman" w:cs="Times New Roman"/>
-        </w:rPr>
-      </w:pPr>
-      <w:r>
-        <w:rPr>
-          <w:rFonts w:ascii="Times New Roman" w:hAnsi="Times New Roman" w:cs="Times New Roman"/>
-        </w:rPr>
-        <w:t xml:space="preserve">2. </w:t>
-      </w:r>
-      <w:r>
-        <w:rPr>
-          <w:rFonts w:ascii="Times New Roman" w:hAnsi="Times New Roman" w:cs="Times New Roman"/>
-        </w:rPr>
-        <w:t>Filter the merged data frame by the net migrants sub column.</w:t>
-      </w:r>
-    </w:p>
-    <w:p>
-      <w:pPr>
-        <w:rPr>
-          <w:rFonts w:ascii="Times New Roman" w:hAnsi="Times New Roman" w:cs="Times New Roman"/>
-        </w:rPr>
-      </w:pPr>
-      <w:r>
-        <w:rPr>
-          <w:rFonts w:ascii="Times New Roman" w:hAnsi="Times New Roman" w:cs="Times New Roman"/>
-        </w:rPr>
-        <w:t xml:space="preserve">3. </w:t>
-      </w:r>
-      <w:r>
-        <w:rPr>
-          <w:rFonts w:ascii="Times New Roman" w:hAnsi="Times New Roman" w:cs="Times New Roman"/>
-        </w:rPr>
-        <w:t xml:space="preserve">Create two sub data </w:t>
-      </w:r>
-      <w:proofErr w:type="gramStart"/>
-      <w:r>
-        <w:rPr>
-          <w:rFonts w:ascii="Times New Roman" w:hAnsi="Times New Roman" w:cs="Times New Roman"/>
-        </w:rPr>
-        <w:t>frame</w:t>
-      </w:r>
-      <w:proofErr w:type="gramEnd"/>
-      <w:r>
-        <w:rPr>
-          <w:rFonts w:ascii="Times New Roman" w:hAnsi="Times New Roman" w:cs="Times New Roman"/>
-        </w:rPr>
-        <w:t xml:space="preserve"> by filtering along specific </w:t>
-      </w:r>
-      <w:proofErr w:type="gramStart"/>
-      <w:r>
-        <w:rPr>
-          <w:rFonts w:ascii="Times New Roman" w:hAnsi="Times New Roman" w:cs="Times New Roman"/>
-        </w:rPr>
-        <w:t>time period</w:t>
-      </w:r>
-      <w:proofErr w:type="gramEnd"/>
+        <w:t xml:space="preserve"> by filtering along specific time period</w:t>
+      </w:r>
     </w:p>
     <w:p>
       <w:pPr>
@@ -1524,35 +1409,7 @@
         <w:rPr>
           <w:rFonts w:ascii="Times New Roman" w:hAnsi="Times New Roman" w:cs="Times New Roman"/>
         </w:rPr>
-        <w:t xml:space="preserve">) and </w:t>
-      </w:r>
-      <w:proofErr w:type="gramStart"/>
-      <w:r>
-        <w:rPr>
-          <w:rFonts w:ascii="Times New Roman" w:hAnsi="Times New Roman" w:cs="Times New Roman"/>
-        </w:rPr>
-        <w:t>sum(</w:t>
-      </w:r>
-      <w:proofErr w:type="gramEnd"/>
-      <w:r>
-        <w:rPr>
-          <w:rFonts w:ascii="Times New Roman" w:hAnsi="Times New Roman" w:cs="Times New Roman"/>
-        </w:rPr>
-        <w:t xml:space="preserve">) aggregation functions to get the sum of the migrants in that specific </w:t>
-      </w:r>
-      <w:proofErr w:type="gramStart"/>
-      <w:r>
-        <w:rPr>
-          <w:rFonts w:ascii="Times New Roman" w:hAnsi="Times New Roman" w:cs="Times New Roman"/>
-        </w:rPr>
-        <w:t>time period</w:t>
-      </w:r>
-      <w:proofErr w:type="gramEnd"/>
-      <w:r>
-        <w:rPr>
-          <w:rFonts w:ascii="Times New Roman" w:hAnsi="Times New Roman" w:cs="Times New Roman"/>
-        </w:rPr>
-        <w:t>.</w:t>
+        <w:t>) and sum() aggregation functions to get the sum of the migrants in that specific time period.</w:t>
       </w:r>
       <w:r>
         <w:rPr>
@@ -1565,19 +1422,30 @@
           <w:rFonts w:ascii="Times New Roman" w:hAnsi="Times New Roman" w:cs="Times New Roman"/>
         </w:rPr>
         <w:br/>
-        <w:t xml:space="preserve">Join the data frame to plot the bar chart in </w:t>
-      </w:r>
-      <w:r>
-        <w:rPr>
-          <w:rFonts w:ascii="Times New Roman" w:hAnsi="Times New Roman" w:cs="Times New Roman"/>
-        </w:rPr>
-        <w:t xml:space="preserve">Fig. </w:t>
+      </w:r>
+      <w:r>
+        <w:rPr>
+          <w:rFonts w:ascii="Times New Roman" w:hAnsi="Times New Roman" w:cs="Times New Roman"/>
+        </w:rPr>
+        <w:t xml:space="preserve">5. </w:t>
+      </w:r>
+      <w:r>
+        <w:rPr>
+          <w:rFonts w:ascii="Times New Roman" w:hAnsi="Times New Roman" w:cs="Times New Roman"/>
+        </w:rPr>
+        <w:t xml:space="preserve">Join the data frame to plot the bar chart in Fig. </w:t>
       </w:r>
       <w:r>
         <w:rPr>
           <w:rFonts w:ascii="Times New Roman" w:hAnsi="Times New Roman" w:cs="Times New Roman"/>
         </w:rPr>
         <w:t>3</w:t>
+      </w:r>
+      <w:r>
+        <w:rPr>
+          <w:rFonts w:ascii="Times New Roman" w:hAnsi="Times New Roman" w:cs="Times New Roman"/>
+        </w:rPr>
+        <w:t xml:space="preserve"> shown below</w:t>
       </w:r>
       <w:r>
         <w:rPr>
@@ -1669,16 +1537,16 @@
         <w:rPr>
           <w:rFonts w:ascii="Times New Roman" w:hAnsi="Times New Roman" w:cs="Times New Roman"/>
         </w:rPr>
-        <w:t xml:space="preserve">: </w:t>
-      </w:r>
-      <w:r>
-        <w:rPr>
-          <w:rFonts w:ascii="Times New Roman" w:hAnsi="Times New Roman" w:cs="Times New Roman"/>
-        </w:rPr>
-        <w:t>Net Migrants by Province (2015-2020 vs 2020-2025)</w:t>
-      </w:r>
-    </w:p>
-    <w:p/>
+        <w:t>: Net Migrants by Province (2015-2020 vs 2020-2025)</w:t>
+      </w:r>
+    </w:p>
+    <w:p>
+      <w:pPr>
+        <w:rPr>
+          <w:rFonts w:ascii="Times New Roman" w:hAnsi="Times New Roman" w:cs="Times New Roman"/>
+        </w:rPr>
+      </w:pPr>
+    </w:p>
     <w:p>
       <w:pPr>
         <w:pStyle w:val="Heading1"/>
@@ -1727,25 +1595,25 @@
         <w:rPr>
           <w:rFonts w:ascii="Times New Roman" w:hAnsi="Times New Roman" w:cs="Times New Roman"/>
         </w:rPr>
+        <w:t xml:space="preserve">there were </w:t>
+      </w:r>
+      <w:r>
+        <w:rPr>
+          <w:rFonts w:ascii="Times New Roman" w:hAnsi="Times New Roman" w:cs="Times New Roman"/>
+        </w:rPr>
         <w:t>strong statistical evidence support</w:t>
       </w:r>
       <w:r>
         <w:rPr>
           <w:rFonts w:ascii="Times New Roman" w:hAnsi="Times New Roman" w:cs="Times New Roman"/>
         </w:rPr>
-        <w:t>s the article “Seeking affordability, young families flee Canada’s big cities for cheaper options” [7]</w:t>
-      </w:r>
-      <w:r>
-        <w:rPr>
-          <w:rFonts w:ascii="Times New Roman" w:hAnsi="Times New Roman" w:cs="Times New Roman"/>
-        </w:rPr>
-        <w:t xml:space="preserve"> was found</w:t>
-      </w:r>
-      <w:r>
-        <w:rPr>
-          <w:rFonts w:ascii="Times New Roman" w:hAnsi="Times New Roman" w:cs="Times New Roman"/>
-        </w:rPr>
-        <w:t>.</w:t>
+        <w:t>ing</w:t>
+      </w:r>
+      <w:r>
+        <w:rPr>
+          <w:rFonts w:ascii="Times New Roman" w:hAnsi="Times New Roman" w:cs="Times New Roman"/>
+        </w:rPr>
+        <w:t xml:space="preserve"> the article “Seeking affordability, young families flee Canada’s big cities for cheaper options” [7].</w:t>
       </w:r>
       <w:r>
         <w:rPr>
@@ -2248,7 +2116,7 @@
 </file>
 
 <file path=word/numbering.xml><?xml version="1.0" encoding="utf-8"?>
-<w:numbering xmlns:wpc="http://schemas.microsoft.com/office/word/2010/wordprocessingCanvas" xmlns:cx="http://schemas.microsoft.com/office/drawing/2014/chartex" xmlns:cx1="http://schemas.microsoft.com/office/drawing/2015/9/8/chartex" xmlns:cx2="http://schemas.microsoft.com/office/drawing/2015/10/21/chartex" xmlns:cx3="http://schemas.microsoft.com/office/drawing/2016/5/9/chartex" xmlns:cx4="http://schemas.microsoft.com/office/drawing/2016/5/10/chartex" xmlns:cx5="http://schemas.microsoft.com/office/drawing/2016/5/11/chartex" xmlns:cx6="http://schemas.microsoft.com/office/drawing/2016/5/12/chartex" xmlns:cx7="http://schemas.microsoft.com/office/drawing/2016/5/13/chartex" xmlns:cx8="http://schemas.microsoft.com/office/drawing/2016/5/14/chartex" xmlns:mc="http://schemas.openxmlformats.org/markup-compatibility/2006" xmlns:aink="http://schemas.microsoft.com/office/drawing/2016/ink" xmlns:am3d="http://schemas.microsoft.com/office/drawing/2017/model3d" xmlns:o="urn:schemas-microsoft-com:office:office" xmlns:oel="http://schemas.microsoft.com/office/2019/extlst" xmlns:r="http://schemas.openxmlformats.org/officeDocument/2006/relationships" xmlns:m="http://schemas.openxmlformats.org/officeDocument/2006/math" xmlns:v="urn:schemas-microsoft-com:vml" xmlns:wp14="http://schemas.microsoft.com/office/word/2010/wordprocessingDrawing" xmlns:wp="http://schemas.openxmlformats.org/drawingml/2006/wordprocessingDrawing" xmlns:w10="urn:schemas-microsoft-com:office:word" xmlns:w="http://schemas.openxmlformats.org/wordprocessingml/2006/main" xmlns:w14="http://schemas.microsoft.com/office/word/2010/wordml" xmlns:w15="http://schemas.microsoft.com/office/word/2012/wordml" xmlns:w16cex="http://schemas.microsoft.com/office/word/2018/wordml/cex" xmlns:w16cid="http://schemas.microsoft.com/office/word/2016/wordml/cid" xmlns:w16="http://schemas.microsoft.com/office/word/2018/wordml" xmlns:w16du="http://schemas.microsoft.com/office/word/2023/wordml/word16du" xmlns:w16sdtdh="http://schemas.microsoft.com/office/word/2020/wordml/sdtdatahash" xmlns:w16sdtfl="http://schemas.microsoft.com/office/word/2024/wordml/sdtformatlock" xmlns:w16se="http://schemas.microsoft.com/office/word/2015/wordml/symex" xmlns:wpg="http://schemas.microsoft.com/office/word/2010/wordprocessingGroup" xmlns:wpi="http://schemas.microsoft.com/office/word/2010/wordprocessingInk" xmlns:wne="http://schemas.microsoft.com/office/word/2006/wordml" xmlns:wps="http://schemas.microsoft.com/office/word/2010/wordprocessingShape" mc:Ignorable="w14 w15 w16se w16cid w16 w16cex w16sdtdh w16sdtfl w16du wp14">
+<w:numbering xmlns:wpc="http://schemas.microsoft.com/office/word/2010/wordprocessingCanvas" xmlns:cx="http://schemas.microsoft.com/office/drawing/2014/chartex" xmlns:cx1="http://schemas.microsoft.com/office/drawing/2015/9/8/chartex" xmlns:cx2="http://schemas.microsoft.com/office/drawing/2015/10/21/chartex" xmlns:cx3="http://schemas.microsoft.com/office/drawing/2016/5/9/chartex" xmlns:cx4="http://schemas.microsoft.com/office/drawing/2016/5/10/chartex" xmlns:cx5="http://schemas.microsoft.com/office/drawing/2016/5/11/chartex" xmlns:cx6="http://schemas.microsoft.com/office/drawing/2016/5/12/chartex" xmlns:cx7="http://schemas.microsoft.com/office/drawing/2016/5/13/chartex" xmlns:cx8="http://schemas.microsoft.com/office/drawing/2016/5/14/chartex" xmlns:mc="http://schemas.openxmlformats.org/markup-compatibility/2006" xmlns:aink="http://schemas.microsoft.com/office/drawing/2016/ink" xmlns:am3d="http://schemas.microsoft.com/office/drawing/2017/model3d" xmlns:o="urn:schemas-microsoft-com:office:office" xmlns:r="http://schemas.openxmlformats.org/officeDocument/2006/relationships" xmlns:m="http://schemas.openxmlformats.org/officeDocument/2006/math" xmlns:v="urn:schemas-microsoft-com:vml" xmlns:wp14="http://schemas.microsoft.com/office/word/2010/wordprocessingDrawing" xmlns:wp="http://schemas.openxmlformats.org/drawingml/2006/wordprocessingDrawing" xmlns:w10="urn:schemas-microsoft-com:office:word" xmlns:w="http://schemas.openxmlformats.org/wordprocessingml/2006/main" xmlns:w14="http://schemas.microsoft.com/office/word/2010/wordml" xmlns:w15="http://schemas.microsoft.com/office/word/2012/wordml" xmlns:w16cex="http://schemas.microsoft.com/office/word/2018/wordml/cex" xmlns:w16cid="http://schemas.microsoft.com/office/word/2016/wordml/cid" xmlns:w16="http://schemas.microsoft.com/office/word/2018/wordml" xmlns:w16sdtdh="http://schemas.microsoft.com/office/word/2020/wordml/sdtdatahash" xmlns:w16se="http://schemas.microsoft.com/office/word/2015/wordml/symex" xmlns:wpg="http://schemas.microsoft.com/office/word/2010/wordprocessingGroup" xmlns:wpi="http://schemas.microsoft.com/office/word/2010/wordprocessingInk" xmlns:wne="http://schemas.microsoft.com/office/word/2006/wordml" xmlns:wps="http://schemas.microsoft.com/office/word/2010/wordprocessingShape" mc:Ignorable="w14 w15 w16se w16cid w16 w16cex w16sdtdh wp14">
   <w:abstractNum w:abstractNumId="0" w15:restartNumberingAfterBreak="0">
     <w:nsid w:val="07B13214"/>
     <w:multiLevelType w:val="hybridMultilevel"/>
@@ -2686,23 +2554,23 @@
       </w:rPr>
     </w:lvl>
   </w:abstractNum>
-  <w:num w:numId="1" w16cid:durableId="1217350140">
+  <w:num w:numId="1">
     <w:abstractNumId w:val="1"/>
   </w:num>
-  <w:num w:numId="2" w16cid:durableId="1645887935">
+  <w:num w:numId="2">
     <w:abstractNumId w:val="3"/>
   </w:num>
-  <w:num w:numId="3" w16cid:durableId="1174347217">
+  <w:num w:numId="3">
     <w:abstractNumId w:val="2"/>
   </w:num>
-  <w:num w:numId="4" w16cid:durableId="629363255">
+  <w:num w:numId="4">
     <w:abstractNumId w:val="0"/>
   </w:num>
 </w:numbering>
 </file>
 
 <file path=word/styles.xml><?xml version="1.0" encoding="utf-8"?>
-<w:styles xmlns:mc="http://schemas.openxmlformats.org/markup-compatibility/2006" xmlns:r="http://schemas.openxmlformats.org/officeDocument/2006/relationships" xmlns:w="http://schemas.openxmlformats.org/wordprocessingml/2006/main" xmlns:w14="http://schemas.microsoft.com/office/word/2010/wordml" xmlns:w15="http://schemas.microsoft.com/office/word/2012/wordml" xmlns:w16cex="http://schemas.microsoft.com/office/word/2018/wordml/cex" xmlns:w16cid="http://schemas.microsoft.com/office/word/2016/wordml/cid" xmlns:w16="http://schemas.microsoft.com/office/word/2018/wordml" xmlns:w16du="http://schemas.microsoft.com/office/word/2023/wordml/word16du" xmlns:w16sdtdh="http://schemas.microsoft.com/office/word/2020/wordml/sdtdatahash" xmlns:w16sdtfl="http://schemas.microsoft.com/office/word/2024/wordml/sdtformatlock" xmlns:w16se="http://schemas.microsoft.com/office/word/2015/wordml/symex" mc:Ignorable="w14 w15 w16se w16cid w16 w16cex w16sdtdh w16sdtfl w16du">
+<w:styles xmlns:mc="http://schemas.openxmlformats.org/markup-compatibility/2006" xmlns:r="http://schemas.openxmlformats.org/officeDocument/2006/relationships" xmlns:w="http://schemas.openxmlformats.org/wordprocessingml/2006/main" xmlns:w14="http://schemas.microsoft.com/office/word/2010/wordml" xmlns:w15="http://schemas.microsoft.com/office/word/2012/wordml" xmlns:w16cex="http://schemas.microsoft.com/office/word/2018/wordml/cex" xmlns:w16cid="http://schemas.microsoft.com/office/word/2016/wordml/cid" xmlns:w16="http://schemas.microsoft.com/office/word/2018/wordml" xmlns:w16sdtdh="http://schemas.microsoft.com/office/word/2020/wordml/sdtdatahash" xmlns:w16se="http://schemas.microsoft.com/office/word/2015/wordml/symex" mc:Ignorable="w14 w15 w16se w16cid w16 w16cex w16sdtdh">
   <w:docDefaults>
     <w:rPrDefault>
       <w:rPr>

</xml_diff>